<commit_message>
Resumo e exercicio 5
</commit_message>
<xml_diff>
--- a/Resumos/Teste2/Populacao e amostra.docx
+++ b/Resumos/Teste2/Populacao e amostra.docx
@@ -11,7 +11,7 @@
       <w:tblGrid>
         <w:gridCol w:w="2831"/>
         <w:gridCol w:w="2831"/>
-        <w:gridCol w:w="2832"/>
+        <w:gridCol w:w="4114"/>
       </w:tblGrid>
       <w:tr>
         <w:tc>
@@ -32,7 +32,7 @@
         </w:tc>
         <w:tc>
           <w:tcPr>
-            <w:tcW w:w="2832" w:type="dxa"/>
+            <w:tcW w:w="4114" w:type="dxa"/>
           </w:tcPr>
           <w:p>
             <w:r>
@@ -71,7 +71,7 @@
         </w:tc>
         <w:tc>
           <w:tcPr>
-            <w:tcW w:w="2832" w:type="dxa"/>
+            <w:tcW w:w="4114" w:type="dxa"/>
           </w:tcPr>
           <w:p>
             <w:pPr>
@@ -220,7 +220,7 @@
         </w:tc>
         <w:tc>
           <w:tcPr>
-            <w:tcW w:w="2832" w:type="dxa"/>
+            <w:tcW w:w="4114" w:type="dxa"/>
           </w:tcPr>
           <w:p>
             <m:oMath>
@@ -301,7 +301,19 @@
               <w:rPr>
                 <w:rFonts w:eastAsiaTheme="minorEastAsia"/>
               </w:rPr>
-              <w:t xml:space="preserve"> = var(amo</w:t>
+              <w:t xml:space="preserve"> =</w:t>
+            </w:r>
+            <w:r>
+              <w:rPr>
+                <w:rFonts w:eastAsiaTheme="minorEastAsia"/>
+              </w:rPr>
+              <w:t xml:space="preserve"> </w:t>
+            </w:r>
+            <w:r>
+              <w:rPr>
+                <w:rFonts w:eastAsiaTheme="minorEastAsia"/>
+              </w:rPr>
+              <w:t>var(amo</w:t>
             </w:r>
             <w:r>
               <w:rPr>
@@ -345,7 +357,7 @@
         </w:tc>
         <w:tc>
           <w:tcPr>
-            <w:tcW w:w="2832" w:type="dxa"/>
+            <w:tcW w:w="4114" w:type="dxa"/>
           </w:tcPr>
           <w:p>
             <m:oMathPara>
@@ -423,7 +435,7 @@
         </w:tc>
         <w:tc>
           <w:tcPr>
-            <w:tcW w:w="2832" w:type="dxa"/>
+            <w:tcW w:w="4114" w:type="dxa"/>
           </w:tcPr>
           <w:p>
             <m:oMathPara>

</xml_diff>

<commit_message>
Cont 5 e resumo
</commit_message>
<xml_diff>
--- a/Resumos/Teste2/Populacao e amostra.docx
+++ b/Resumos/Teste2/Populacao e amostra.docx
@@ -713,11 +713,7 @@
         <w:t>ó</w:t>
       </w:r>
       <w:r>
-        <w:t xml:space="preserve">tese simples </w:t>
-      </w:r>
-      <w:proofErr w:type="gramStart"/>
-      <w:r>
-        <w:t>contra hip</w:t>
+        <w:t>tese simples contra hip</w:t>
       </w:r>
       <w:r>
         <w:rPr>
@@ -726,24 +722,12 @@
         <w:t>ó</w:t>
       </w:r>
       <w:r>
-        <w:t>tese</w:t>
-      </w:r>
-      <w:proofErr w:type="gramEnd"/>
-      <w:r>
-        <w:t xml:space="preserve"> simples:</w:t>
-      </w:r>
-    </w:p>
-    <w:p>
-      <w:r>
-        <w:t>H</w:t>
-      </w:r>
-      <w:proofErr w:type="gramStart"/>
-      <w:r>
-        <w:t>0 :</w:t>
-      </w:r>
-      <w:proofErr w:type="gramEnd"/>
-      <w:r>
-        <w:t xml:space="preserve"> θ = θ0 vs. H1 : θ = θ1</w:t>
+        <w:t>tese simples:</w:t>
+      </w:r>
+    </w:p>
+    <w:p>
+      <w:r>
+        <w:t>H0 : θ = θ0 vs. H1 : θ = θ1</w:t>
       </w:r>
     </w:p>
     <w:p>
@@ -785,11 +769,7 @@
         <w:t>ó</w:t>
       </w:r>
       <w:r>
-        <w:t xml:space="preserve">tese simples </w:t>
-      </w:r>
-      <w:proofErr w:type="gramStart"/>
-      <w:r>
-        <w:t>contra hip</w:t>
+        <w:t>tese simples contra hip</w:t>
       </w:r>
       <w:r>
         <w:rPr>
@@ -798,11 +778,7 @@
         <w:t>ó</w:t>
       </w:r>
       <w:r>
-        <w:t>tese</w:t>
-      </w:r>
-      <w:proofErr w:type="gramEnd"/>
-      <w:r>
-        <w:t xml:space="preserve"> composta:</w:t>
+        <w:t>tese composta:</w:t>
       </w:r>
     </w:p>
     <w:p>
@@ -813,15 +789,7 @@
         <w:t>⋆</w:t>
       </w:r>
       <w:r>
-        <w:t xml:space="preserve"> H</w:t>
-      </w:r>
-      <w:proofErr w:type="gramStart"/>
-      <w:r>
-        <w:t>0 :</w:t>
-      </w:r>
-      <w:proofErr w:type="gramEnd"/>
-      <w:r>
-        <w:t xml:space="preserve"> θ = θ0 vs. H1 : θ &gt; θ0 - Teste unilateral direito;</w:t>
+        <w:t xml:space="preserve"> H0 : θ = θ0 vs. H1 : θ &gt; θ0 - Teste unilateral direito;</w:t>
       </w:r>
     </w:p>
     <w:p>
@@ -832,15 +800,7 @@
         <w:t>⋆</w:t>
       </w:r>
       <w:r>
-        <w:t xml:space="preserve"> H</w:t>
-      </w:r>
-      <w:proofErr w:type="gramStart"/>
-      <w:r>
-        <w:t>0 :</w:t>
-      </w:r>
-      <w:proofErr w:type="gramEnd"/>
-      <w:r>
-        <w:t xml:space="preserve"> θ = θ0 vs. H1 : θ &lt; θ0 - Teste unilateral esquerdo;</w:t>
+        <w:t xml:space="preserve"> H0 : θ = θ0 vs. H1 : θ &lt; θ0 - Teste unilateral esquerdo;</w:t>
       </w:r>
     </w:p>
     <w:p>
@@ -851,15 +811,7 @@
         <w:t>⋆</w:t>
       </w:r>
       <w:r>
-        <w:t xml:space="preserve"> H</w:t>
-      </w:r>
-      <w:proofErr w:type="gramStart"/>
-      <w:r>
-        <w:t>0 :</w:t>
-      </w:r>
-      <w:proofErr w:type="gramEnd"/>
-      <w:r>
-        <w:t xml:space="preserve"> θ = θ0 vs. H1 : θ ̸= θ0 - Teste bilateral; </w:t>
+        <w:t xml:space="preserve"> H0 : θ = θ0 vs. H1 : θ ̸= θ0 - Teste bilateral; </w:t>
       </w:r>
     </w:p>
     <w:p>
@@ -879,11 +831,7 @@
         <w:t>ó</w:t>
       </w:r>
       <w:r>
-        <w:t xml:space="preserve">tese composta </w:t>
-      </w:r>
-      <w:proofErr w:type="gramStart"/>
-      <w:r>
-        <w:t>contra hip</w:t>
+        <w:t>tese composta contra hip</w:t>
       </w:r>
       <w:r>
         <w:rPr>
@@ -892,11 +840,7 @@
         <w:t>ó</w:t>
       </w:r>
       <w:r>
-        <w:t>tese</w:t>
-      </w:r>
-      <w:proofErr w:type="gramEnd"/>
-      <w:r>
-        <w:t xml:space="preserve"> composta:</w:t>
+        <w:t>tese composta:</w:t>
       </w:r>
     </w:p>
     <w:p>
@@ -908,15 +852,7 @@
         <w:t>⋆</w:t>
       </w:r>
       <w:r>
-        <w:t xml:space="preserve"> H</w:t>
-      </w:r>
-      <w:proofErr w:type="gramStart"/>
-      <w:r>
-        <w:t>0 :</w:t>
-      </w:r>
-      <w:proofErr w:type="gramEnd"/>
-      <w:r>
-        <w:t xml:space="preserve"> θ ≤ θ0 vs. H1 : θ &gt; θ0 - Teste unilateral direito;</w:t>
+        <w:t xml:space="preserve"> H0 : θ ≤ θ0 vs. H1 : θ &gt; θ0 - Teste unilateral direito;</w:t>
       </w:r>
     </w:p>
     <w:p>
@@ -927,15 +863,7 @@
         <w:t>⋆</w:t>
       </w:r>
       <w:r>
-        <w:t xml:space="preserve"> H</w:t>
-      </w:r>
-      <w:proofErr w:type="gramStart"/>
-      <w:r>
-        <w:t>0 :</w:t>
-      </w:r>
-      <w:proofErr w:type="gramEnd"/>
-      <w:r>
-        <w:t xml:space="preserve"> θ ≥ θ0 vs. H1 : θ &lt; θ0 - Teste unilateral esquerdo;</w:t>
+        <w:t xml:space="preserve"> H0 : θ ≥ θ0 vs. H1 : θ &lt; θ0 - Teste unilateral esquerdo;</w:t>
       </w:r>
     </w:p>
     <w:p>
@@ -953,399 +881,685 @@
         <w:rPr>
           <w:u w:val="single"/>
         </w:rPr>
-        <w:t>Valor-p (ou p-</w:t>
-      </w:r>
-      <w:proofErr w:type="spellStart"/>
-      <w:r>
+        <w:t>Valor-p (ou p-value) Distribuições Simetricas</w:t>
+      </w:r>
+    </w:p>
+    <w:p>
+      <w:r>
+        <w:t>Considere uma estatística U cuja distribuição amostra´e Normal Reduzida</w:t>
+      </w:r>
+    </w:p>
+    <w:p>
+      <w:r>
+        <w:t>ou t de Student (distribuições simétricas) e seja Uobs uma sua estimativa</w:t>
+      </w:r>
+    </w:p>
+    <w:p>
+      <w:r>
+        <w:t>calculada com base na amostra recolhida e sob a hipótese H0:</w:t>
+      </w:r>
+    </w:p>
+    <w:p>
+      <w:r>
+        <w:t>Teste unilateral esquerdo: valor-p = P (U ≤ Uobs);</w:t>
+      </w:r>
+    </w:p>
+    <w:p>
+      <w:r>
+        <w:t>Teste unilateral direito: valor-p = P (U ≥ Uobs);</w:t>
+      </w:r>
+    </w:p>
+    <w:p>
+      <w:r>
+        <w:t>Teste bilateral: valor-p = 2 × P (U ≥ |Uobs|).</w:t>
+      </w:r>
+      <w:r>
+        <w:cr/>
+      </w:r>
+    </w:p>
+    <w:p>
+      <w:pPr>
         <w:rPr>
           <w:u w:val="single"/>
         </w:rPr>
-        <w:t>value</w:t>
-      </w:r>
-      <w:proofErr w:type="spellEnd"/>
+      </w:pPr>
       <w:r>
         <w:rPr>
           <w:u w:val="single"/>
         </w:rPr>
-        <w:t xml:space="preserve">) Distribuições </w:t>
-      </w:r>
-      <w:proofErr w:type="spellStart"/>
-      <w:r>
-        <w:rPr>
-          <w:u w:val="single"/>
-        </w:rPr>
-        <w:t>Simetricas</w:t>
-      </w:r>
-      <w:proofErr w:type="spellEnd"/>
-    </w:p>
-    <w:p>
-      <w:r>
-        <w:t xml:space="preserve">Considere uma estatística U cuja distribuição </w:t>
-      </w:r>
-      <w:proofErr w:type="spellStart"/>
-      <w:r>
-        <w:t>amostra´e</w:t>
-      </w:r>
-      <w:proofErr w:type="spellEnd"/>
-      <w:r>
-        <w:t xml:space="preserve"> Normal Reduzida</w:t>
-      </w:r>
-    </w:p>
-    <w:p>
-      <w:r>
-        <w:t xml:space="preserve">ou t de </w:t>
-      </w:r>
-      <w:proofErr w:type="spellStart"/>
-      <w:r>
-        <w:t>Student</w:t>
-      </w:r>
-      <w:proofErr w:type="spellEnd"/>
-      <w:r>
-        <w:t xml:space="preserve"> (distribuições simétricas) e seja </w:t>
-      </w:r>
-      <w:proofErr w:type="spellStart"/>
-      <w:r>
-        <w:t>Uobs</w:t>
-      </w:r>
-      <w:proofErr w:type="spellEnd"/>
-      <w:r>
-        <w:t xml:space="preserve"> uma sua estimativa</w:t>
-      </w:r>
-    </w:p>
-    <w:p>
-      <w:r>
-        <w:t>calculada com base na amostra recolhida e sob a hipótese H0:</w:t>
-      </w:r>
-    </w:p>
-    <w:p>
-      <w:r>
-        <w:t xml:space="preserve">Teste unilateral esquerdo: valor-p = P (U ≤ </w:t>
-      </w:r>
-      <w:proofErr w:type="spellStart"/>
-      <w:r>
-        <w:t>Uobs</w:t>
-      </w:r>
-      <w:proofErr w:type="spellEnd"/>
-      <w:r>
-        <w:t>);</w:t>
-      </w:r>
-    </w:p>
-    <w:p>
-      <w:r>
-        <w:t xml:space="preserve">Teste unilateral direito: valor-p = P (U ≥ </w:t>
-      </w:r>
-      <w:proofErr w:type="spellStart"/>
-      <w:r>
-        <w:t>Uobs</w:t>
-      </w:r>
-      <w:proofErr w:type="spellEnd"/>
-      <w:r>
-        <w:t>);</w:t>
-      </w:r>
-    </w:p>
-    <w:p>
-      <w:r>
-        <w:t>Teste bilateral: valor-p = 2 × P (U ≥ |</w:t>
-      </w:r>
-      <w:proofErr w:type="spellStart"/>
-      <w:r>
-        <w:t>Uobs</w:t>
-      </w:r>
-      <w:proofErr w:type="spellEnd"/>
-      <w:r>
-        <w:t>|).</w:t>
-      </w:r>
-      <w:r>
-        <w:cr/>
+        <w:t>Valor-p (ou p-value) - Distribuições Assimétricas</w:t>
+      </w:r>
+    </w:p>
+    <w:p>
+      <w:r>
+        <w:t>Teste unilateral esquerdo: valor-p = P (V ≤ Vobs);</w:t>
+      </w:r>
+    </w:p>
+    <w:p>
+      <w:r>
+        <w:t>Teste unilateral direito: valor-p = P (V ≥ Vobs);</w:t>
+      </w:r>
+    </w:p>
+    <w:p>
+      <w:r>
+        <w:t>Teste bilateral: valor-p = 2 × min {P (V ≤ Vobs), P (V ≥ Vobs)} .</w:t>
+      </w:r>
+    </w:p>
+    <w:p/>
+    <w:p>
+      <w:r>
+        <w:t>Região Critica</w:t>
+      </w:r>
+    </w:p>
+    <w:p>
+      <w:r>
+        <w:t>Z.Test</w:t>
       </w:r>
     </w:p>
     <w:p>
       <w:pPr>
         <w:rPr>
-          <w:u w:val="single"/>
+          <w:rFonts w:eastAsiaTheme="minorEastAsia"/>
         </w:rPr>
       </w:pPr>
       <w:r>
-        <w:rPr>
-          <w:u w:val="single"/>
-        </w:rPr>
-        <w:t>Valor-p (ou p-</w:t>
-      </w:r>
-      <w:proofErr w:type="spellStart"/>
-      <w:r>
-        <w:rPr>
-          <w:u w:val="single"/>
-        </w:rPr>
-        <w:t>value</w:t>
-      </w:r>
-      <w:proofErr w:type="spellEnd"/>
-      <w:r>
-        <w:rPr>
-          <w:u w:val="single"/>
-        </w:rPr>
-        <w:t>) - Distribuições Assimétricas</w:t>
-      </w:r>
-    </w:p>
-    <w:p>
-      <w:r>
-        <w:t xml:space="preserve">Teste unilateral esquerdo: valor-p = P (V ≤ </w:t>
-      </w:r>
-      <w:proofErr w:type="spellStart"/>
-      <w:r>
-        <w:t>Vobs</w:t>
-      </w:r>
-      <w:proofErr w:type="spellEnd"/>
-      <w:r>
-        <w:t>);</w:t>
-      </w:r>
-    </w:p>
-    <w:p>
-      <w:r>
-        <w:t xml:space="preserve">Teste unilateral direito: valor-p = P (V ≥ </w:t>
-      </w:r>
-      <w:proofErr w:type="spellStart"/>
-      <w:r>
-        <w:t>Vobs</w:t>
-      </w:r>
-      <w:proofErr w:type="spellEnd"/>
-      <w:r>
-        <w:t>);</w:t>
-      </w:r>
-    </w:p>
-    <w:p>
-      <w:r>
-        <w:t xml:space="preserve">Teste bilateral: valor-p = 2 × min {P (V ≤ </w:t>
-      </w:r>
-      <w:proofErr w:type="spellStart"/>
-      <w:r>
-        <w:t>Vobs</w:t>
-      </w:r>
-      <w:proofErr w:type="spellEnd"/>
-      <w:r>
-        <w:t xml:space="preserve">), P (V ≥ </w:t>
-      </w:r>
-      <w:proofErr w:type="spellStart"/>
-      <w:r>
-        <w:t>Vobs</w:t>
-      </w:r>
-      <w:proofErr w:type="spellEnd"/>
-      <w:r>
-        <w:t>)</w:t>
-      </w:r>
-      <w:proofErr w:type="gramStart"/>
-      <w:r>
-        <w:t>} .</w:t>
-      </w:r>
-      <w:proofErr w:type="gramEnd"/>
+        <w:t xml:space="preserve">Bilateral </w:t>
+      </w:r>
+      <m:oMath>
+        <m:r>
+          <m:rPr>
+            <m:sty m:val="p"/>
+          </m:rPr>
+          <w:rPr>
+            <w:rFonts w:ascii="Cambria Math" w:hAnsi="Cambria Math"/>
+          </w:rPr>
+          <m:t>z ∈]-∞, -z_{α</m:t>
+        </m:r>
+        <m:r>
+          <m:rPr>
+            <m:lit/>
+            <m:sty m:val="p"/>
+          </m:rPr>
+          <w:rPr>
+            <w:rFonts w:ascii="Cambria Math" w:hAnsi="Cambria Math"/>
+          </w:rPr>
+          <m:t>/</m:t>
+        </m:r>
+        <m:r>
+          <m:rPr>
+            <m:sty m:val="p"/>
+          </m:rPr>
+          <w:rPr>
+            <w:rFonts w:ascii="Cambria Math" w:hAnsi="Cambria Math"/>
+          </w:rPr>
+          <m:t>2}[ ∪]z_{α</m:t>
+        </m:r>
+        <m:r>
+          <m:rPr>
+            <m:lit/>
+            <m:sty m:val="p"/>
+          </m:rPr>
+          <w:rPr>
+            <w:rFonts w:ascii="Cambria Math" w:hAnsi="Cambria Math"/>
+          </w:rPr>
+          <m:t>/</m:t>
+        </m:r>
+        <m:r>
+          <m:rPr>
+            <m:sty m:val="p"/>
+          </m:rPr>
+          <w:rPr>
+            <w:rFonts w:ascii="Cambria Math" w:hAnsi="Cambria Math"/>
+          </w:rPr>
+          <m:t>2}, +∞[</m:t>
+        </m:r>
+        <m:r>
+          <w:rPr>
+            <w:rFonts w:ascii="Cambria Math" w:hAnsi="Cambria Math"/>
+          </w:rPr>
+          <m:t xml:space="preserve"> </m:t>
+        </m:r>
+      </m:oMath>
+    </w:p>
+    <w:p>
+      <w:pPr>
+        <w:rPr>
+          <w:rFonts w:eastAsiaTheme="minorEastAsia"/>
+        </w:rPr>
+      </w:pPr>
+      <w:r>
+        <w:rPr>
+          <w:rFonts w:eastAsiaTheme="minorEastAsia"/>
+        </w:rPr>
+        <w:t xml:space="preserve">Unilateral Esquerda </w:t>
+      </w:r>
+      <m:oMath>
+        <m:r>
+          <w:rPr>
+            <w:rFonts w:ascii="Cambria Math" w:eastAsiaTheme="minorEastAsia" w:hAnsi="Cambria Math"/>
+          </w:rPr>
+          <m:t xml:space="preserve">z </m:t>
+        </m:r>
+        <m:r>
+          <m:rPr>
+            <m:sty m:val="p"/>
+          </m:rPr>
+          <w:rPr>
+            <w:rFonts w:ascii="Cambria Math" w:eastAsiaTheme="minorEastAsia" w:hAnsi="Cambria Math"/>
+          </w:rPr>
+          <m:t>∈</m:t>
+        </m:r>
+        <m:r>
+          <w:rPr>
+            <w:rFonts w:ascii="Cambria Math" w:eastAsiaTheme="minorEastAsia" w:hAnsi="Cambria Math"/>
+          </w:rPr>
+          <m:t>]-</m:t>
+        </m:r>
+        <m:r>
+          <m:rPr>
+            <m:sty m:val="p"/>
+          </m:rPr>
+          <w:rPr>
+            <w:rFonts w:ascii="Cambria Math" w:eastAsiaTheme="minorEastAsia" w:hAnsi="Cambria Math"/>
+          </w:rPr>
+          <m:t>∞</m:t>
+        </m:r>
+        <m:r>
+          <w:rPr>
+            <w:rFonts w:ascii="Cambria Math" w:eastAsiaTheme="minorEastAsia" w:hAnsi="Cambria Math"/>
+          </w:rPr>
+          <m:t>, -z_</m:t>
+        </m:r>
+        <m:r>
+          <m:rPr>
+            <m:sty m:val="p"/>
+          </m:rPr>
+          <w:rPr>
+            <w:rFonts w:ascii="Cambria Math" w:eastAsiaTheme="minorEastAsia" w:hAnsi="Cambria Math"/>
+          </w:rPr>
+          <m:t>α</m:t>
+        </m:r>
+        <m:r>
+          <w:rPr>
+            <w:rFonts w:ascii="Cambria Math" w:eastAsiaTheme="minorEastAsia" w:hAnsi="Cambria Math"/>
+          </w:rPr>
+          <m:t>[</m:t>
+        </m:r>
+        <m:r>
+          <w:rPr>
+            <w:rFonts w:ascii="Cambria Math" w:hAnsi="Cambria Math"/>
+          </w:rPr>
+          <m:t xml:space="preserve"> </m:t>
+        </m:r>
+      </m:oMath>
+    </w:p>
+    <w:p>
+      <w:pPr>
+        <w:rPr>
+          <w:rFonts w:eastAsiaTheme="minorEastAsia"/>
+        </w:rPr>
+      </w:pPr>
+      <w:r>
+        <w:rPr>
+          <w:rFonts w:eastAsiaTheme="minorEastAsia"/>
+        </w:rPr>
+        <w:t xml:space="preserve">Unilateral Direito </w:t>
+      </w:r>
+      <m:oMath>
+        <m:r>
+          <w:rPr>
+            <w:rFonts w:ascii="Cambria Math" w:eastAsiaTheme="minorEastAsia" w:hAnsi="Cambria Math"/>
+          </w:rPr>
+          <m:t xml:space="preserve">z </m:t>
+        </m:r>
+        <m:r>
+          <m:rPr>
+            <m:sty m:val="p"/>
+          </m:rPr>
+          <w:rPr>
+            <w:rFonts w:ascii="Cambria Math" w:eastAsiaTheme="minorEastAsia" w:hAnsi="Cambria Math"/>
+          </w:rPr>
+          <m:t>∈</m:t>
+        </m:r>
+        <m:r>
+          <w:rPr>
+            <w:rFonts w:ascii="Cambria Math" w:eastAsiaTheme="minorEastAsia" w:hAnsi="Cambria Math"/>
+          </w:rPr>
+          <m:t>]z_</m:t>
+        </m:r>
+        <m:r>
+          <m:rPr>
+            <m:sty m:val="p"/>
+          </m:rPr>
+          <w:rPr>
+            <w:rFonts w:ascii="Cambria Math" w:eastAsiaTheme="minorEastAsia" w:hAnsi="Cambria Math"/>
+          </w:rPr>
+          <m:t>α</m:t>
+        </m:r>
+        <m:r>
+          <w:rPr>
+            <w:rFonts w:ascii="Cambria Math" w:eastAsiaTheme="minorEastAsia" w:hAnsi="Cambria Math"/>
+          </w:rPr>
+          <m:t>, +</m:t>
+        </m:r>
+        <m:r>
+          <m:rPr>
+            <m:sty m:val="p"/>
+          </m:rPr>
+          <w:rPr>
+            <w:rFonts w:ascii="Cambria Math" w:eastAsiaTheme="minorEastAsia" w:hAnsi="Cambria Math"/>
+          </w:rPr>
+          <m:t>∞</m:t>
+        </m:r>
+        <m:r>
+          <w:rPr>
+            <w:rFonts w:ascii="Cambria Math" w:eastAsiaTheme="minorEastAsia" w:hAnsi="Cambria Math"/>
+          </w:rPr>
+          <m:t>[</m:t>
+        </m:r>
+        <m:r>
+          <w:rPr>
+            <w:rFonts w:ascii="Cambria Math" w:hAnsi="Cambria Math"/>
+          </w:rPr>
+          <m:t xml:space="preserve"> </m:t>
+        </m:r>
+      </m:oMath>
+    </w:p>
+    <w:p>
+      <w:pPr>
+        <w:rPr>
+          <w:lang w:val="en-US"/>
+        </w:rPr>
+      </w:pPr>
+      <w:r>
+        <w:rPr>
+          <w:lang w:val="en-US"/>
+        </w:rPr>
+        <w:t>T de Student</w:t>
+      </w:r>
+    </w:p>
+    <w:p>
+      <w:pPr>
+        <w:rPr>
+          <w:rFonts w:eastAsiaTheme="minorEastAsia"/>
+        </w:rPr>
+      </w:pPr>
+      <w:r>
+        <w:t xml:space="preserve">Bilateral </w:t>
+      </w:r>
+      <m:oMath>
+        <m:r>
+          <w:rPr>
+            <w:rFonts w:ascii="Cambria Math" w:hAnsi="Cambria Math"/>
+            <w:lang w:val="en-US"/>
+          </w:rPr>
+          <m:t>t</m:t>
+        </m:r>
+        <m:r>
+          <w:rPr>
+            <w:rFonts w:ascii="Cambria Math" w:hAnsi="Cambria Math"/>
+          </w:rPr>
+          <m:t xml:space="preserve"> </m:t>
+        </m:r>
+        <m:r>
+          <m:rPr>
+            <m:sty m:val="p"/>
+          </m:rPr>
+          <w:rPr>
+            <w:rFonts w:ascii="Cambria Math" w:hAnsi="Cambria Math"/>
+          </w:rPr>
+          <m:t>∈</m:t>
+        </m:r>
+        <m:r>
+          <w:rPr>
+            <w:rFonts w:ascii="Cambria Math" w:hAnsi="Cambria Math"/>
+          </w:rPr>
+          <m:t>]-</m:t>
+        </m:r>
+        <m:r>
+          <m:rPr>
+            <m:sty m:val="p"/>
+          </m:rPr>
+          <w:rPr>
+            <w:rFonts w:ascii="Cambria Math" w:hAnsi="Cambria Math"/>
+          </w:rPr>
+          <m:t>∞</m:t>
+        </m:r>
+        <m:r>
+          <w:rPr>
+            <w:rFonts w:ascii="Cambria Math" w:hAnsi="Cambria Math"/>
+          </w:rPr>
+          <m:t>, -</m:t>
+        </m:r>
+        <m:r>
+          <w:rPr>
+            <w:rFonts w:ascii="Cambria Math" w:hAnsi="Cambria Math"/>
+            <w:lang w:val="en-US"/>
+          </w:rPr>
+          <m:t>t</m:t>
+        </m:r>
+        <m:r>
+          <w:rPr>
+            <w:rFonts w:ascii="Cambria Math" w:hAnsi="Cambria Math"/>
+          </w:rPr>
+          <m:t>_{</m:t>
+        </m:r>
+        <m:r>
+          <m:rPr>
+            <m:sty m:val="p"/>
+          </m:rPr>
+          <w:rPr>
+            <w:rFonts w:ascii="Cambria Math" w:hAnsi="Cambria Math"/>
+          </w:rPr>
+          <m:t>α</m:t>
+        </m:r>
+        <m:r>
+          <m:rPr>
+            <m:lit/>
+          </m:rPr>
+          <w:rPr>
+            <w:rFonts w:ascii="Cambria Math" w:hAnsi="Cambria Math"/>
+          </w:rPr>
+          <m:t>/</m:t>
+        </m:r>
+        <m:r>
+          <w:rPr>
+            <w:rFonts w:ascii="Cambria Math" w:hAnsi="Cambria Math"/>
+          </w:rPr>
+          <m:t>2</m:t>
+        </m:r>
+        <m:r>
+          <w:rPr>
+            <w:rFonts w:ascii="Cambria Math" w:hAnsi="Cambria Math"/>
+          </w:rPr>
+          <m:t>;df</m:t>
+        </m:r>
+        <m:r>
+          <w:rPr>
+            <w:rFonts w:ascii="Cambria Math" w:hAnsi="Cambria Math"/>
+          </w:rPr>
+          <m:t xml:space="preserve">}[ </m:t>
+        </m:r>
+        <m:r>
+          <m:rPr>
+            <m:sty m:val="p"/>
+          </m:rPr>
+          <w:rPr>
+            <w:rFonts w:ascii="Cambria Math" w:hAnsi="Cambria Math"/>
+          </w:rPr>
+          <m:t>∪</m:t>
+        </m:r>
+        <m:r>
+          <w:rPr>
+            <w:rFonts w:ascii="Cambria Math" w:hAnsi="Cambria Math"/>
+          </w:rPr>
+          <m:t>]</m:t>
+        </m:r>
+        <m:r>
+          <w:rPr>
+            <w:rFonts w:ascii="Cambria Math" w:hAnsi="Cambria Math"/>
+            <w:lang w:val="en-US"/>
+          </w:rPr>
+          <m:t>t</m:t>
+        </m:r>
+        <m:r>
+          <w:rPr>
+            <w:rFonts w:ascii="Cambria Math" w:hAnsi="Cambria Math"/>
+          </w:rPr>
+          <m:t>_{</m:t>
+        </m:r>
+        <m:r>
+          <m:rPr>
+            <m:sty m:val="p"/>
+          </m:rPr>
+          <w:rPr>
+            <w:rFonts w:ascii="Cambria Math" w:hAnsi="Cambria Math"/>
+          </w:rPr>
+          <m:t>α</m:t>
+        </m:r>
+        <m:r>
+          <m:rPr>
+            <m:lit/>
+          </m:rPr>
+          <w:rPr>
+            <w:rFonts w:ascii="Cambria Math" w:hAnsi="Cambria Math"/>
+          </w:rPr>
+          <m:t>/</m:t>
+        </m:r>
+        <m:r>
+          <w:rPr>
+            <w:rFonts w:ascii="Cambria Math" w:hAnsi="Cambria Math"/>
+          </w:rPr>
+          <m:t>2</m:t>
+        </m:r>
+        <m:r>
+          <w:rPr>
+            <w:rFonts w:ascii="Cambria Math" w:hAnsi="Cambria Math"/>
+          </w:rPr>
+          <m:t>;</m:t>
+        </m:r>
+        <m:r>
+          <w:rPr>
+            <w:rFonts w:ascii="Cambria Math" w:hAnsi="Cambria Math"/>
+          </w:rPr>
+          <m:t>df</m:t>
+        </m:r>
+        <m:r>
+          <w:rPr>
+            <w:rFonts w:ascii="Cambria Math" w:hAnsi="Cambria Math"/>
+          </w:rPr>
+          <m:t>}, +</m:t>
+        </m:r>
+        <m:r>
+          <m:rPr>
+            <m:sty m:val="p"/>
+          </m:rPr>
+          <w:rPr>
+            <w:rFonts w:ascii="Cambria Math" w:hAnsi="Cambria Math"/>
+          </w:rPr>
+          <m:t>∞</m:t>
+        </m:r>
+        <m:r>
+          <w:rPr>
+            <w:rFonts w:ascii="Cambria Math" w:hAnsi="Cambria Math"/>
+          </w:rPr>
+          <m:t>[</m:t>
+        </m:r>
+        <m:r>
+          <w:rPr>
+            <w:rFonts w:ascii="Cambria Math" w:hAnsi="Cambria Math"/>
+          </w:rPr>
+          <m:t xml:space="preserve">  </m:t>
+        </m:r>
+      </m:oMath>
+    </w:p>
+    <w:p>
+      <w:pPr>
+        <w:rPr>
+          <w:rFonts w:eastAsiaTheme="minorEastAsia"/>
+        </w:rPr>
+      </w:pPr>
+      <w:r>
+        <w:rPr>
+          <w:rFonts w:eastAsiaTheme="minorEastAsia"/>
+        </w:rPr>
+        <w:t xml:space="preserve">Unilateral Esquerda </w:t>
+      </w:r>
+      <m:oMath>
+        <m:r>
+          <w:rPr>
+            <w:rFonts w:ascii="Cambria Math" w:hAnsi="Cambria Math"/>
+          </w:rPr>
+          <m:t xml:space="preserve">t </m:t>
+        </m:r>
+        <m:r>
+          <m:rPr>
+            <m:sty m:val="p"/>
+          </m:rPr>
+          <w:rPr>
+            <w:rFonts w:ascii="Cambria Math" w:hAnsi="Cambria Math"/>
+          </w:rPr>
+          <m:t>∈</m:t>
+        </m:r>
+        <m:r>
+          <w:rPr>
+            <w:rFonts w:ascii="Cambria Math" w:hAnsi="Cambria Math"/>
+          </w:rPr>
+          <m:t>]-</m:t>
+        </m:r>
+        <m:r>
+          <m:rPr>
+            <m:sty m:val="p"/>
+          </m:rPr>
+          <w:rPr>
+            <w:rFonts w:ascii="Cambria Math" w:hAnsi="Cambria Math"/>
+          </w:rPr>
+          <m:t>∞</m:t>
+        </m:r>
+        <m:r>
+          <w:rPr>
+            <w:rFonts w:ascii="Cambria Math" w:hAnsi="Cambria Math"/>
+          </w:rPr>
+          <m:t>, -t_</m:t>
+        </m:r>
+        <m:r>
+          <w:rPr>
+            <w:rFonts w:ascii="Cambria Math" w:hAnsi="Cambria Math"/>
+          </w:rPr>
+          <m:t>{</m:t>
+        </m:r>
+        <m:r>
+          <m:rPr>
+            <m:sty m:val="p"/>
+          </m:rPr>
+          <w:rPr>
+            <w:rFonts w:ascii="Cambria Math" w:hAnsi="Cambria Math"/>
+          </w:rPr>
+          <m:t>α</m:t>
+        </m:r>
+        <m:r>
+          <m:rPr>
+            <m:sty m:val="p"/>
+          </m:rPr>
+          <w:rPr>
+            <w:rFonts w:ascii="Cambria Math" w:hAnsi="Cambria Math"/>
+          </w:rPr>
+          <m:t>;</m:t>
+        </m:r>
+        <m:r>
+          <w:rPr>
+            <w:rFonts w:ascii="Cambria Math" w:hAnsi="Cambria Math"/>
+          </w:rPr>
+          <m:t>df</m:t>
+        </m:r>
+        <m:r>
+          <m:rPr>
+            <m:sty m:val="p"/>
+          </m:rPr>
+          <w:rPr>
+            <w:rFonts w:ascii="Cambria Math" w:hAnsi="Cambria Math"/>
+          </w:rPr>
+          <m:t>}</m:t>
+        </m:r>
+        <m:r>
+          <w:rPr>
+            <w:rFonts w:ascii="Cambria Math" w:hAnsi="Cambria Math"/>
+          </w:rPr>
+          <m:t>[</m:t>
+        </m:r>
+        <m:r>
+          <w:rPr>
+            <w:rFonts w:ascii="Cambria Math" w:hAnsi="Cambria Math"/>
+          </w:rPr>
+          <m:t xml:space="preserve"> </m:t>
+        </m:r>
+      </m:oMath>
+    </w:p>
+    <w:p>
+      <w:pPr>
+        <w:rPr>
+          <w:rFonts w:eastAsiaTheme="minorEastAsia"/>
+        </w:rPr>
+      </w:pPr>
+      <w:r>
+        <w:rPr>
+          <w:rFonts w:eastAsiaTheme="minorEastAsia"/>
+        </w:rPr>
+        <w:t xml:space="preserve">Unilateral Direito </w:t>
+      </w:r>
+      <m:oMath>
+        <m:r>
+          <w:rPr>
+            <w:rFonts w:ascii="Cambria Math" w:hAnsi="Cambria Math"/>
+          </w:rPr>
+          <m:t xml:space="preserve">t </m:t>
+        </m:r>
+        <m:r>
+          <m:rPr>
+            <m:sty m:val="p"/>
+          </m:rPr>
+          <w:rPr>
+            <w:rFonts w:ascii="Cambria Math" w:hAnsi="Cambria Math"/>
+          </w:rPr>
+          <m:t>∈</m:t>
+        </m:r>
+        <m:r>
+          <w:rPr>
+            <w:rFonts w:ascii="Cambria Math" w:hAnsi="Cambria Math"/>
+          </w:rPr>
+          <m:t>]t_</m:t>
+        </m:r>
+        <m:r>
+          <w:rPr>
+            <w:rFonts w:ascii="Cambria Math" w:hAnsi="Cambria Math"/>
+          </w:rPr>
+          <m:t>{</m:t>
+        </m:r>
+        <m:r>
+          <m:rPr>
+            <m:sty m:val="p"/>
+          </m:rPr>
+          <w:rPr>
+            <w:rFonts w:ascii="Cambria Math" w:hAnsi="Cambria Math"/>
+          </w:rPr>
+          <m:t>α</m:t>
+        </m:r>
+        <m:r>
+          <m:rPr>
+            <m:sty m:val="p"/>
+          </m:rPr>
+          <w:rPr>
+            <w:rFonts w:ascii="Cambria Math" w:hAnsi="Cambria Math"/>
+          </w:rPr>
+          <m:t>;df]</m:t>
+        </m:r>
+        <m:r>
+          <w:rPr>
+            <w:rFonts w:ascii="Cambria Math" w:hAnsi="Cambria Math"/>
+          </w:rPr>
+          <m:t>, +</m:t>
+        </m:r>
+        <m:r>
+          <m:rPr>
+            <m:sty m:val="p"/>
+          </m:rPr>
+          <w:rPr>
+            <w:rFonts w:ascii="Cambria Math" w:hAnsi="Cambria Math"/>
+          </w:rPr>
+          <m:t>∞</m:t>
+        </m:r>
+        <m:r>
+          <w:rPr>
+            <w:rFonts w:ascii="Cambria Math" w:hAnsi="Cambria Math"/>
+          </w:rPr>
+          <m:t>[</m:t>
+        </m:r>
+      </m:oMath>
     </w:p>
     <w:p/>
     <w:p>
-      <w:proofErr w:type="gramStart"/>
-      <w:r>
-        <w:t>Região Critica</w:t>
-      </w:r>
-      <w:proofErr w:type="gramEnd"/>
-    </w:p>
-    <w:p>
-      <w:pPr>
-        <w:rPr>
-          <w:lang w:val="en-US"/>
-        </w:rPr>
-      </w:pPr>
-      <w:proofErr w:type="spellStart"/>
-      <w:proofErr w:type="gramStart"/>
-      <w:r>
-        <w:rPr>
-          <w:lang w:val="en-US"/>
-        </w:rPr>
-        <w:t>Z.Test</w:t>
-      </w:r>
-      <w:proofErr w:type="spellEnd"/>
-      <w:proofErr w:type="gramEnd"/>
-    </w:p>
-    <w:p>
-      <w:pPr>
-        <w:rPr>
-          <w:rFonts w:eastAsiaTheme="minorEastAsia"/>
-          <w:lang w:val="en-US"/>
-        </w:rPr>
-      </w:pPr>
-      <w:r>
-        <w:rPr>
-          <w:lang w:val="en-US"/>
-        </w:rPr>
-        <w:t xml:space="preserve">Bilateral </w:t>
-      </w:r>
-      <m:oMath>
-        <m:r>
-          <w:rPr>
-            <w:rFonts w:ascii="Cambria Math" w:hAnsi="Cambria Math"/>
-            <w:lang w:val="en-US"/>
-          </w:rPr>
-          <m:t>]-∞  , -</m:t>
-        </m:r>
-        <m:r>
-          <w:rPr>
-            <w:rFonts w:ascii="Cambria Math" w:hAnsi="Cambria Math"/>
-          </w:rPr>
-          <m:t>Z</m:t>
-        </m:r>
-        <m:r>
-          <w:rPr>
-            <w:rFonts w:ascii="Cambria Math" w:hAnsi="Cambria Math"/>
-            <w:lang w:val="en-US"/>
-          </w:rPr>
-          <m:t>(1-(</m:t>
-        </m:r>
-        <m:r>
-          <w:rPr>
-            <w:rFonts w:ascii="Cambria Math" w:hAnsi="Cambria Math"/>
-          </w:rPr>
-          <m:t>α</m:t>
-        </m:r>
-        <m:r>
-          <w:rPr>
-            <w:rFonts w:ascii="Cambria Math" w:hAnsi="Cambria Math"/>
-            <w:lang w:val="en-US"/>
-          </w:rPr>
-          <m:t xml:space="preserve">/2))  ] ∪[ </m:t>
-        </m:r>
-        <m:r>
-          <w:rPr>
-            <w:rFonts w:ascii="Cambria Math" w:hAnsi="Cambria Math"/>
-          </w:rPr>
-          <m:t>Z</m:t>
-        </m:r>
-        <m:r>
-          <w:rPr>
-            <w:rFonts w:ascii="Cambria Math" w:hAnsi="Cambria Math"/>
-            <w:lang w:val="en-US"/>
-          </w:rPr>
-          <m:t>(1-(</m:t>
-        </m:r>
-        <m:r>
-          <w:rPr>
-            <w:rFonts w:ascii="Cambria Math" w:hAnsi="Cambria Math"/>
-          </w:rPr>
-          <m:t>α</m:t>
-        </m:r>
-        <m:r>
-          <w:rPr>
-            <w:rFonts w:ascii="Cambria Math" w:hAnsi="Cambria Math"/>
-            <w:lang w:val="en-US"/>
-          </w:rPr>
-          <m:t xml:space="preserve">/2))  , + ∞[  </m:t>
-        </m:r>
-      </m:oMath>
-    </w:p>
-    <w:p>
-      <w:r>
-        <w:rPr>
-          <w:rFonts w:eastAsiaTheme="minorEastAsia"/>
-        </w:rPr>
-        <w:t xml:space="preserve">Unilateral Esquerda </w:t>
-      </w:r>
-      <m:oMath>
-        <m:r>
-          <w:rPr>
-            <w:rFonts w:ascii="Cambria Math" w:hAnsi="Cambria Math"/>
-          </w:rPr>
-          <m:t xml:space="preserve">]- ∞, -Z(α) ] </m:t>
-        </m:r>
-      </m:oMath>
-    </w:p>
-    <w:p>
-      <w:pPr>
-        <w:rPr>
-          <w:rFonts w:eastAsiaTheme="minorEastAsia"/>
-        </w:rPr>
-      </w:pPr>
-      <w:r>
-        <w:rPr>
-          <w:rFonts w:eastAsiaTheme="minorEastAsia"/>
-        </w:rPr>
-        <w:t xml:space="preserve">Unilateral Direito </w:t>
-      </w:r>
-      <m:oMath>
-        <m:r>
-          <w:rPr>
-            <w:rFonts w:ascii="Cambria Math" w:hAnsi="Cambria Math"/>
-          </w:rPr>
-          <m:t xml:space="preserve">[ Z(1-α )  , + ∞[  </m:t>
-        </m:r>
-      </m:oMath>
-    </w:p>
-    <w:p>
-      <w:r>
-        <w:t xml:space="preserve">T de </w:t>
-      </w:r>
-      <w:proofErr w:type="spellStart"/>
-      <w:r>
-        <w:t>Student</w:t>
-      </w:r>
-      <w:proofErr w:type="spellEnd"/>
-    </w:p>
-    <w:p>
-      <w:r>
-        <w:t xml:space="preserve">Bilateral </w:t>
-      </w:r>
-      <m:oMath>
-        <m:r>
-          <w:rPr>
-            <w:rFonts w:ascii="Cambria Math" w:hAnsi="Cambria Math"/>
-          </w:rPr>
-          <m:t xml:space="preserve">]-∞  , -t((1-(α/2);df)  ] ∪[ t((1-(α/2);df), + ∞[  </m:t>
-        </m:r>
-      </m:oMath>
-    </w:p>
-    <w:p>
-      <w:r>
-        <w:rPr>
-          <w:rFonts w:eastAsiaTheme="minorEastAsia"/>
-        </w:rPr>
-        <w:t xml:space="preserve">Unilateral Esquerda </w:t>
-      </w:r>
-      <m:oMath>
-        <m:r>
-          <w:rPr>
-            <w:rFonts w:ascii="Cambria Math" w:hAnsi="Cambria Math"/>
-          </w:rPr>
-          <m:t xml:space="preserve">]- ∞, -t(α;df) ] </m:t>
-        </m:r>
-      </m:oMath>
-    </w:p>
-    <w:p>
-      <w:pPr>
-        <w:rPr>
-          <w:rFonts w:eastAsiaTheme="minorEastAsia"/>
-        </w:rPr>
-      </w:pPr>
-      <w:r>
-        <w:rPr>
-          <w:rFonts w:eastAsiaTheme="minorEastAsia"/>
-        </w:rPr>
-        <w:t xml:space="preserve">Unilateral Direito </w:t>
-      </w:r>
-      <m:oMath>
-        <m:r>
-          <w:rPr>
-            <w:rFonts w:ascii="Cambria Math" w:hAnsi="Cambria Math"/>
-          </w:rPr>
-          <m:t xml:space="preserve">[ t(1-α;df )  , + ∞[  </m:t>
-        </m:r>
-      </m:oMath>
-    </w:p>
-    <w:p>
-      <w:r>
-        <w:t xml:space="preserve">Nota: </w:t>
-      </w:r>
-      <w:proofErr w:type="spellStart"/>
-      <w:r>
-        <w:t>df</w:t>
-      </w:r>
-      <w:proofErr w:type="spellEnd"/>
-      <w:r>
-        <w:t xml:space="preserve"> = n1+n2-2</w:t>
+      <w:r>
+        <w:t>Nota: df = n1+n2-2</w:t>
       </w:r>
       <w:r>
         <w:t xml:space="preserve"> se 2 amostras</w:t>
@@ -1370,17 +1584,11 @@
     <w:p/>
     <w:p>
       <w:r>
-        <w:lastRenderedPageBreak/>
-        <w:t xml:space="preserve">*(Tirado do </w:t>
-      </w:r>
-      <w:proofErr w:type="spellStart"/>
-      <w:r>
-        <w:t>chat</w:t>
+        <w:t>*(Tirado do chat</w:t>
       </w:r>
       <w:r>
         <w:t>gpt</w:t>
       </w:r>
-      <w:proofErr w:type="spellEnd"/>
       <w:r>
         <w:t>)</w:t>
       </w:r>
@@ -1973,174 +2181,270 @@
       </w:r>
     </w:p>
     <w:p>
-      <w:proofErr w:type="gramStart"/>
-      <w:r>
-        <w:t>Região Critica</w:t>
-      </w:r>
-      <w:proofErr w:type="gramEnd"/>
-      <w:r>
-        <w:t xml:space="preserve"> </w:t>
+      <w:r>
+        <w:t xml:space="preserve">Região Critica </w:t>
+      </w:r>
+    </w:p>
+    <w:p>
+      <w:r>
+        <w:t>Qui-Quadrado</w:t>
       </w:r>
     </w:p>
     <w:p>
       <w:pPr>
         <w:rPr>
-          <w:lang w:val="en-US"/>
+          <w:rFonts w:eastAsiaTheme="minorEastAsia"/>
         </w:rPr>
       </w:pPr>
       <w:r>
-        <w:rPr>
-          <w:lang w:val="en-US"/>
-        </w:rPr>
-        <w:t>T de Student</w:t>
-      </w:r>
-    </w:p>
-    <w:p>
-      <w:r>
         <w:t xml:space="preserve">Bilateral </w:t>
       </w:r>
       <m:oMath>
         <m:r>
-          <w:rPr>
-            <w:rFonts w:ascii="Cambria Math" w:hAnsi="Cambria Math"/>
-          </w:rPr>
-          <m:t>[0 ,</m:t>
-        </m:r>
-        <m:sSup>
-          <m:sSupPr>
-            <m:ctrlPr>
-              <w:rPr>
-                <w:rFonts w:ascii="Cambria Math" w:hAnsi="Cambria Math"/>
-                <w:i/>
-                <w:lang w:val="en-US"/>
-              </w:rPr>
-            </m:ctrlPr>
-          </m:sSupPr>
-          <m:e>
-            <m:r>
-              <w:rPr>
-                <w:rFonts w:ascii="Cambria Math" w:hAnsi="Cambria Math"/>
-              </w:rPr>
-              <m:t xml:space="preserve"> </m:t>
-            </m:r>
-            <m:r>
-              <w:rPr>
-                <w:rFonts w:ascii="Cambria Math" w:hAnsi="Cambria Math"/>
-                <w:lang w:val="en-US"/>
-              </w:rPr>
-              <m:t>χ</m:t>
-            </m:r>
-          </m:e>
-          <m:sup>
-            <m:r>
-              <w:rPr>
-                <w:rFonts w:ascii="Cambria Math" w:hAnsi="Cambria Math"/>
-              </w:rPr>
-              <m:t>2</m:t>
-            </m:r>
-          </m:sup>
-        </m:sSup>
-        <m:r>
-          <w:rPr>
-            <w:rFonts w:ascii="Cambria Math" w:hAnsi="Cambria Math"/>
-          </w:rPr>
-          <m:t>((α/2);df)  ] ∪[</m:t>
-        </m:r>
-        <m:sSup>
-          <m:sSupPr>
-            <m:ctrlPr>
-              <w:rPr>
-                <w:rFonts w:ascii="Cambria Math" w:hAnsi="Cambria Math"/>
-                <w:i/>
-                <w:lang w:val="en-US"/>
-              </w:rPr>
-            </m:ctrlPr>
-          </m:sSupPr>
-          <m:e>
-            <m:r>
-              <w:rPr>
-                <w:rFonts w:ascii="Cambria Math" w:hAnsi="Cambria Math"/>
-              </w:rPr>
-              <m:t xml:space="preserve"> </m:t>
-            </m:r>
-            <m:r>
-              <w:rPr>
-                <w:rFonts w:ascii="Cambria Math" w:hAnsi="Cambria Math"/>
-                <w:lang w:val="en-US"/>
-              </w:rPr>
-              <m:t>χ</m:t>
-            </m:r>
-          </m:e>
-          <m:sup>
-            <m:r>
-              <w:rPr>
-                <w:rFonts w:ascii="Cambria Math" w:hAnsi="Cambria Math"/>
-              </w:rPr>
-              <m:t>2</m:t>
-            </m:r>
-          </m:sup>
-        </m:sSup>
-        <m:r>
-          <w:rPr>
-            <w:rFonts w:ascii="Cambria Math" w:hAnsi="Cambria Math"/>
-          </w:rPr>
-          <m:t xml:space="preserve">((1-(α/2);df), + ∞[  </m:t>
+          <m:rPr>
+            <m:sty m:val="p"/>
+          </m:rPr>
+          <w:rPr>
+            <w:rFonts w:ascii="Cambria Math" w:hAnsi="Cambria Math"/>
+          </w:rPr>
+          <m:t>χ</m:t>
+        </m:r>
+        <m:r>
+          <w:rPr>
+            <w:rFonts w:ascii="Cambria Math" w:hAnsi="Cambria Math"/>
+          </w:rPr>
+          <m:t xml:space="preserve">^2 </m:t>
+        </m:r>
+        <m:r>
+          <m:rPr>
+            <m:sty m:val="p"/>
+          </m:rPr>
+          <w:rPr>
+            <w:rFonts w:ascii="Cambria Math" w:hAnsi="Cambria Math"/>
+          </w:rPr>
+          <m:t>∈</m:t>
+        </m:r>
+        <m:r>
+          <w:rPr>
+            <w:rFonts w:ascii="Cambria Math" w:hAnsi="Cambria Math"/>
+          </w:rPr>
+          <m:t xml:space="preserve">]0, </m:t>
+        </m:r>
+        <m:r>
+          <m:rPr>
+            <m:sty m:val="p"/>
+          </m:rPr>
+          <w:rPr>
+            <w:rFonts w:ascii="Cambria Math" w:hAnsi="Cambria Math"/>
+          </w:rPr>
+          <m:t>χ</m:t>
+        </m:r>
+        <m:r>
+          <w:rPr>
+            <w:rFonts w:ascii="Cambria Math" w:hAnsi="Cambria Math"/>
+          </w:rPr>
+          <m:t>^2_{1-</m:t>
+        </m:r>
+        <m:r>
+          <m:rPr>
+            <m:sty m:val="p"/>
+          </m:rPr>
+          <w:rPr>
+            <w:rFonts w:ascii="Cambria Math" w:hAnsi="Cambria Math"/>
+          </w:rPr>
+          <m:t>α</m:t>
+        </m:r>
+        <m:r>
+          <m:rPr>
+            <m:lit/>
+          </m:rPr>
+          <w:rPr>
+            <w:rFonts w:ascii="Cambria Math" w:hAnsi="Cambria Math"/>
+          </w:rPr>
+          <m:t>/</m:t>
+        </m:r>
+        <m:r>
+          <w:rPr>
+            <w:rFonts w:ascii="Cambria Math" w:hAnsi="Cambria Math"/>
+          </w:rPr>
+          <m:t>2</m:t>
+        </m:r>
+        <m:r>
+          <w:rPr>
+            <w:rFonts w:ascii="Cambria Math" w:hAnsi="Cambria Math"/>
+          </w:rPr>
+          <m:t>;df</m:t>
+        </m:r>
+        <m:r>
+          <w:rPr>
+            <w:rFonts w:ascii="Cambria Math" w:hAnsi="Cambria Math"/>
+          </w:rPr>
+          <m:t xml:space="preserve">}[ </m:t>
+        </m:r>
+        <m:r>
+          <m:rPr>
+            <m:sty m:val="p"/>
+          </m:rPr>
+          <w:rPr>
+            <w:rFonts w:ascii="Cambria Math" w:hAnsi="Cambria Math"/>
+          </w:rPr>
+          <m:t>∪</m:t>
+        </m:r>
+        <m:r>
+          <w:rPr>
+            <w:rFonts w:ascii="Cambria Math" w:hAnsi="Cambria Math"/>
+          </w:rPr>
+          <m:t>]</m:t>
+        </m:r>
+        <m:r>
+          <m:rPr>
+            <m:sty m:val="p"/>
+          </m:rPr>
+          <w:rPr>
+            <w:rFonts w:ascii="Cambria Math" w:hAnsi="Cambria Math"/>
+          </w:rPr>
+          <m:t>χ</m:t>
+        </m:r>
+        <m:r>
+          <w:rPr>
+            <w:rFonts w:ascii="Cambria Math" w:hAnsi="Cambria Math"/>
+          </w:rPr>
+          <m:t>^2_{</m:t>
+        </m:r>
+        <m:r>
+          <m:rPr>
+            <m:sty m:val="p"/>
+          </m:rPr>
+          <w:rPr>
+            <w:rFonts w:ascii="Cambria Math" w:hAnsi="Cambria Math"/>
+          </w:rPr>
+          <m:t>α</m:t>
+        </m:r>
+        <m:r>
+          <m:rPr>
+            <m:lit/>
+          </m:rPr>
+          <w:rPr>
+            <w:rFonts w:ascii="Cambria Math" w:hAnsi="Cambria Math"/>
+          </w:rPr>
+          <m:t>/</m:t>
+        </m:r>
+        <m:r>
+          <w:rPr>
+            <w:rFonts w:ascii="Cambria Math" w:hAnsi="Cambria Math"/>
+          </w:rPr>
+          <m:t>2</m:t>
+        </m:r>
+        <m:r>
+          <w:rPr>
+            <w:rFonts w:ascii="Cambria Math" w:hAnsi="Cambria Math"/>
+          </w:rPr>
+          <m:t>;df</m:t>
+        </m:r>
+        <m:r>
+          <w:rPr>
+            <w:rFonts w:ascii="Cambria Math" w:hAnsi="Cambria Math"/>
+          </w:rPr>
+          <m:t>}, +</m:t>
+        </m:r>
+        <m:r>
+          <m:rPr>
+            <m:sty m:val="p"/>
+          </m:rPr>
+          <w:rPr>
+            <w:rFonts w:ascii="Cambria Math" w:hAnsi="Cambria Math"/>
+          </w:rPr>
+          <m:t>∞</m:t>
+        </m:r>
+        <m:r>
+          <w:rPr>
+            <w:rFonts w:ascii="Cambria Math" w:hAnsi="Cambria Math"/>
+          </w:rPr>
+          <m:t>[</m:t>
         </m:r>
       </m:oMath>
     </w:p>
     <w:p>
-      <w:r>
+      <w:pPr>
         <w:rPr>
           <w:rFonts w:eastAsiaTheme="minorEastAsia"/>
         </w:rPr>
+      </w:pPr>
+      <w:r>
+        <w:rPr>
+          <w:rFonts w:eastAsiaTheme="minorEastAsia"/>
+        </w:rPr>
         <w:t xml:space="preserve">Unilateral Esquerda </w:t>
       </w:r>
       <m:oMath>
         <m:r>
-          <w:rPr>
-            <w:rFonts w:ascii="Cambria Math" w:hAnsi="Cambria Math"/>
-          </w:rPr>
-          <m:t xml:space="preserve">[0, </m:t>
-        </m:r>
-        <m:sSup>
-          <m:sSupPr>
-            <m:ctrlPr>
-              <w:rPr>
-                <w:rFonts w:ascii="Cambria Math" w:hAnsi="Cambria Math"/>
-                <w:i/>
-                <w:lang w:val="en-US"/>
-              </w:rPr>
-            </m:ctrlPr>
-          </m:sSupPr>
-          <m:e>
-            <m:r>
-              <w:rPr>
-                <w:rFonts w:ascii="Cambria Math" w:hAnsi="Cambria Math"/>
-              </w:rPr>
-              <m:t xml:space="preserve"> </m:t>
-            </m:r>
-            <m:r>
-              <w:rPr>
-                <w:rFonts w:ascii="Cambria Math" w:hAnsi="Cambria Math"/>
-                <w:lang w:val="en-US"/>
-              </w:rPr>
-              <m:t>χ</m:t>
-            </m:r>
-          </m:e>
-          <m:sup>
-            <m:r>
-              <w:rPr>
-                <w:rFonts w:ascii="Cambria Math" w:hAnsi="Cambria Math"/>
-              </w:rPr>
-              <m:t>2</m:t>
-            </m:r>
-          </m:sup>
-        </m:sSup>
-        <m:r>
-          <w:rPr>
-            <w:rFonts w:ascii="Cambria Math" w:hAnsi="Cambria Math"/>
-          </w:rPr>
-          <m:t xml:space="preserve">(α;df)] </m:t>
+          <m:rPr>
+            <m:sty m:val="p"/>
+          </m:rPr>
+          <w:rPr>
+            <w:rFonts w:ascii="Cambria Math" w:hAnsi="Cambria Math"/>
+          </w:rPr>
+          <m:t>χ</m:t>
+        </m:r>
+        <m:r>
+          <w:rPr>
+            <w:rFonts w:ascii="Cambria Math" w:hAnsi="Cambria Math"/>
+          </w:rPr>
+          <m:t xml:space="preserve">^2 </m:t>
+        </m:r>
+        <m:r>
+          <m:rPr>
+            <m:sty m:val="p"/>
+          </m:rPr>
+          <w:rPr>
+            <w:rFonts w:ascii="Cambria Math" w:hAnsi="Cambria Math"/>
+          </w:rPr>
+          <m:t>∈</m:t>
+        </m:r>
+        <m:r>
+          <w:rPr>
+            <w:rFonts w:ascii="Cambria Math" w:hAnsi="Cambria Math"/>
+          </w:rPr>
+          <m:t xml:space="preserve">]0, </m:t>
+        </m:r>
+        <m:r>
+          <m:rPr>
+            <m:sty m:val="p"/>
+          </m:rPr>
+          <w:rPr>
+            <w:rFonts w:ascii="Cambria Math" w:hAnsi="Cambria Math"/>
+          </w:rPr>
+          <m:t>χ</m:t>
+        </m:r>
+        <m:r>
+          <w:rPr>
+            <w:rFonts w:ascii="Cambria Math" w:hAnsi="Cambria Math"/>
+          </w:rPr>
+          <m:t>^2_{1-</m:t>
+        </m:r>
+        <m:r>
+          <m:rPr>
+            <m:sty m:val="p"/>
+          </m:rPr>
+          <w:rPr>
+            <w:rFonts w:ascii="Cambria Math" w:hAnsi="Cambria Math"/>
+          </w:rPr>
+          <m:t>α</m:t>
+        </m:r>
+        <m:r>
+          <m:rPr>
+            <m:sty m:val="p"/>
+          </m:rPr>
+          <w:rPr>
+            <w:rFonts w:ascii="Cambria Math" w:hAnsi="Cambria Math"/>
+          </w:rPr>
+          <m:t>;df</m:t>
+        </m:r>
+        <m:r>
+          <w:rPr>
+            <w:rFonts w:ascii="Cambria Math" w:hAnsi="Cambria Math"/>
+          </w:rPr>
+          <m:t>}[</m:t>
         </m:r>
       </m:oMath>
     </w:p>
@@ -2158,50 +2462,109 @@
       </w:r>
       <m:oMath>
         <m:r>
-          <w:rPr>
-            <w:rFonts w:ascii="Cambria Math" w:hAnsi="Cambria Math"/>
-          </w:rPr>
-          <m:t xml:space="preserve">[ </m:t>
-        </m:r>
-        <m:sSup>
-          <m:sSupPr>
-            <m:ctrlPr>
-              <w:rPr>
-                <w:rFonts w:ascii="Cambria Math" w:hAnsi="Cambria Math"/>
-                <w:i/>
-                <w:lang w:val="en-US"/>
-              </w:rPr>
-            </m:ctrlPr>
-          </m:sSupPr>
-          <m:e>
-            <m:r>
-              <w:rPr>
-                <w:rFonts w:ascii="Cambria Math" w:hAnsi="Cambria Math"/>
-              </w:rPr>
-              <m:t xml:space="preserve"> </m:t>
-            </m:r>
-            <m:r>
-              <w:rPr>
-                <w:rFonts w:ascii="Cambria Math" w:hAnsi="Cambria Math"/>
-                <w:lang w:val="en-US"/>
-              </w:rPr>
-              <m:t>χ</m:t>
-            </m:r>
-          </m:e>
-          <m:sup>
-            <m:r>
-              <w:rPr>
-                <w:rFonts w:ascii="Cambria Math" w:hAnsi="Cambria Math"/>
-              </w:rPr>
-              <m:t>2</m:t>
-            </m:r>
-          </m:sup>
-        </m:sSup>
-        <m:r>
-          <w:rPr>
-            <w:rFonts w:ascii="Cambria Math" w:hAnsi="Cambria Math"/>
-          </w:rPr>
-          <m:t xml:space="preserve">(1-α;df )  , + ∞[  </m:t>
+          <m:rPr>
+            <m:sty m:val="p"/>
+          </m:rPr>
+          <w:rPr>
+            <w:rFonts w:ascii="Cambria Math" w:hAnsi="Cambria Math"/>
+          </w:rPr>
+          <m:t>χ</m:t>
+        </m:r>
+        <m:r>
+          <w:rPr>
+            <w:rFonts w:ascii="Cambria Math" w:hAnsi="Cambria Math"/>
+          </w:rPr>
+          <m:t xml:space="preserve">^2 </m:t>
+        </m:r>
+        <m:r>
+          <m:rPr>
+            <m:sty m:val="p"/>
+          </m:rPr>
+          <w:rPr>
+            <w:rFonts w:ascii="Cambria Math" w:hAnsi="Cambria Math"/>
+          </w:rPr>
+          <m:t>∈</m:t>
+        </m:r>
+        <m:r>
+          <m:rPr>
+            <m:sty m:val="p"/>
+          </m:rPr>
+          <w:rPr>
+            <w:rFonts w:ascii="Cambria Math" w:hAnsi="Cambria Math"/>
+          </w:rPr>
+          <m:t xml:space="preserve"> </m:t>
+        </m:r>
+        <m:r>
+          <w:rPr>
+            <w:rFonts w:ascii="Cambria Math" w:hAnsi="Cambria Math"/>
+          </w:rPr>
+          <m:t>]</m:t>
+        </m:r>
+        <m:r>
+          <m:rPr>
+            <m:sty m:val="p"/>
+          </m:rPr>
+          <w:rPr>
+            <w:rFonts w:ascii="Cambria Math" w:hAnsi="Cambria Math"/>
+          </w:rPr>
+          <m:t>χ</m:t>
+        </m:r>
+        <m:r>
+          <w:rPr>
+            <w:rFonts w:ascii="Cambria Math" w:hAnsi="Cambria Math"/>
+          </w:rPr>
+          <m:t>^2_</m:t>
+        </m:r>
+        <m:r>
+          <w:rPr>
+            <w:rFonts w:ascii="Cambria Math" w:hAnsi="Cambria Math"/>
+          </w:rPr>
+          <m:t>{</m:t>
+        </m:r>
+        <m:r>
+          <m:rPr>
+            <m:sty m:val="p"/>
+          </m:rPr>
+          <w:rPr>
+            <w:rFonts w:ascii="Cambria Math" w:hAnsi="Cambria Math"/>
+          </w:rPr>
+          <m:t>α</m:t>
+        </m:r>
+        <m:r>
+          <m:rPr>
+            <m:sty m:val="p"/>
+          </m:rPr>
+          <w:rPr>
+            <w:rFonts w:ascii="Cambria Math" w:hAnsi="Cambria Math"/>
+          </w:rPr>
+          <m:t>;df}</m:t>
+        </m:r>
+        <m:r>
+          <w:rPr>
+            <w:rFonts w:ascii="Cambria Math" w:hAnsi="Cambria Math"/>
+          </w:rPr>
+          <m:t>, +</m:t>
+        </m:r>
+        <m:r>
+          <m:rPr>
+            <m:sty m:val="p"/>
+          </m:rPr>
+          <w:rPr>
+            <w:rFonts w:ascii="Cambria Math" w:hAnsi="Cambria Math"/>
+          </w:rPr>
+          <m:t>∞</m:t>
+        </m:r>
+        <m:r>
+          <w:rPr>
+            <w:rFonts w:ascii="Cambria Math" w:hAnsi="Cambria Math"/>
+          </w:rPr>
+          <m:t>[</m:t>
+        </m:r>
+        <m:r>
+          <w:rPr>
+            <w:rFonts w:ascii="Cambria Math" w:hAnsi="Cambria Math"/>
+          </w:rPr>
+          <m:t xml:space="preserve">  </m:t>
         </m:r>
       </m:oMath>
     </w:p>
@@ -2346,35 +2709,7 @@
           <w:lang w:eastAsia="pt-PT"/>
           <w14:ligatures w14:val="none"/>
         </w:rPr>
-        <w:t>−</w:t>
-      </w:r>
-      <w:proofErr w:type="gramStart"/>
-      <w:r>
-        <w:rPr>
-          <w:rFonts w:ascii="Times New Roman" w:eastAsia="Times New Roman" w:hAnsi="Times New Roman" w:cs="Times New Roman"/>
-          <w:color w:val="ECECEC"/>
-          <w:kern w:val="0"/>
-          <w:sz w:val="29"/>
-          <w:szCs w:val="29"/>
-          <w:bdr w:val="none" w:sz="0" w:space="0" w:color="auto" w:frame="1"/>
-          <w:lang w:eastAsia="pt-PT"/>
-          <w14:ligatures w14:val="none"/>
-        </w:rPr>
-        <w:t>1)×</w:t>
-      </w:r>
-      <w:proofErr w:type="gramEnd"/>
-      <w:r>
-        <w:rPr>
-          <w:rFonts w:ascii="Times New Roman" w:eastAsia="Times New Roman" w:hAnsi="Times New Roman" w:cs="Times New Roman"/>
-          <w:color w:val="ECECEC"/>
-          <w:kern w:val="0"/>
-          <w:sz w:val="29"/>
-          <w:szCs w:val="29"/>
-          <w:bdr w:val="none" w:sz="0" w:space="0" w:color="auto" w:frame="1"/>
-          <w:lang w:eastAsia="pt-PT"/>
-          <w14:ligatures w14:val="none"/>
-        </w:rPr>
-        <w:t>(</w:t>
+        <w:t>−1)×(</w:t>
       </w:r>
       <w:r>
         <w:rPr>
@@ -2521,37 +2856,7 @@
           <w:lang w:eastAsia="pt-PT"/>
           <w14:ligatures w14:val="none"/>
         </w:rPr>
-        <w:t>2. Teste de Qui-Quadrado de Ajuste (</w:t>
-      </w:r>
-      <w:proofErr w:type="spellStart"/>
-      <w:r>
-        <w:rPr>
-          <w:rFonts w:ascii="Segoe UI" w:eastAsia="Times New Roman" w:hAnsi="Segoe UI" w:cs="Segoe UI"/>
-          <w:b/>
-          <w:bCs/>
-          <w:color w:val="ECECEC"/>
-          <w:kern w:val="0"/>
-          <w:sz w:val="30"/>
-          <w:szCs w:val="30"/>
-          <w:lang w:eastAsia="pt-PT"/>
-          <w14:ligatures w14:val="none"/>
-        </w:rPr>
-        <w:t>Goodness-of-Fit</w:t>
-      </w:r>
-      <w:proofErr w:type="spellEnd"/>
-      <w:r>
-        <w:rPr>
-          <w:rFonts w:ascii="Segoe UI" w:eastAsia="Times New Roman" w:hAnsi="Segoe UI" w:cs="Segoe UI"/>
-          <w:b/>
-          <w:bCs/>
-          <w:color w:val="ECECEC"/>
-          <w:kern w:val="0"/>
-          <w:sz w:val="30"/>
-          <w:szCs w:val="30"/>
-          <w:lang w:eastAsia="pt-PT"/>
-          <w14:ligatures w14:val="none"/>
-        </w:rPr>
-        <w:t>)</w:t>
+        <w:t>2. Teste de Qui-Quadrado de Ajuste (Goodness-of-Fit)</w:t>
       </w:r>
     </w:p>
     <w:p>
@@ -3037,12 +3342,11 @@
           <w:lang w:eastAsia="pt-PT"/>
           <w14:ligatures w14:val="none"/>
         </w:rPr>
-        <w:t>−</w:t>
-      </w:r>
-      <w:proofErr w:type="gramStart"/>
-      <w:r>
-        <w:rPr>
-          <w:rFonts w:ascii="Times New Roman" w:eastAsia="Times New Roman" w:hAnsi="Times New Roman" w:cs="Times New Roman"/>
+        <w:t>−1)×(</w:t>
+      </w:r>
+      <w:r>
+        <w:rPr>
+          <w:rFonts w:ascii="Cambria Math" w:eastAsia="Times New Roman" w:hAnsi="Cambria Math" w:cs="Cambria Math"/>
           <w:color w:val="ECECEC"/>
           <w:kern w:val="0"/>
           <w:sz w:val="29"/>
@@ -3051,9 +3355,8 @@
           <w:lang w:eastAsia="pt-PT"/>
           <w14:ligatures w14:val="none"/>
         </w:rPr>
-        <w:t>1)×</w:t>
-      </w:r>
-      <w:proofErr w:type="gramEnd"/>
+        <w:t>𝑐</w:t>
+      </w:r>
       <w:r>
         <w:rPr>
           <w:rFonts w:ascii="Times New Roman" w:eastAsia="Times New Roman" w:hAnsi="Times New Roman" w:cs="Times New Roman"/>
@@ -3065,32 +3368,6 @@
           <w:lang w:eastAsia="pt-PT"/>
           <w14:ligatures w14:val="none"/>
         </w:rPr>
-        <w:t>(</w:t>
-      </w:r>
-      <w:r>
-        <w:rPr>
-          <w:rFonts w:ascii="Cambria Math" w:eastAsia="Times New Roman" w:hAnsi="Cambria Math" w:cs="Cambria Math"/>
-          <w:color w:val="ECECEC"/>
-          <w:kern w:val="0"/>
-          <w:sz w:val="29"/>
-          <w:szCs w:val="29"/>
-          <w:bdr w:val="none" w:sz="0" w:space="0" w:color="auto" w:frame="1"/>
-          <w:lang w:eastAsia="pt-PT"/>
-          <w14:ligatures w14:val="none"/>
-        </w:rPr>
-        <w:t>𝑐</w:t>
-      </w:r>
-      <w:r>
-        <w:rPr>
-          <w:rFonts w:ascii="Times New Roman" w:eastAsia="Times New Roman" w:hAnsi="Times New Roman" w:cs="Times New Roman"/>
-          <w:color w:val="ECECEC"/>
-          <w:kern w:val="0"/>
-          <w:sz w:val="29"/>
-          <w:szCs w:val="29"/>
-          <w:bdr w:val="none" w:sz="0" w:space="0" w:color="auto" w:frame="1"/>
-          <w:lang w:eastAsia="pt-PT"/>
-          <w14:ligatures w14:val="none"/>
-        </w:rPr>
         <w:t>−1)</w:t>
       </w:r>
     </w:p>
@@ -3100,6 +3377,12 @@
           <w:rFonts w:eastAsiaTheme="minorEastAsia"/>
         </w:rPr>
       </w:pPr>
+      <w:r>
+        <w:rPr>
+          <w:rFonts w:eastAsiaTheme="minorEastAsia"/>
+        </w:rPr>
+        <w:t>https://chatgpt.com/share/89337300-c239-4e26-9cae-81f078d9deea</w:t>
+      </w:r>
     </w:p>
     <w:p>
       <w:pPr>
@@ -3118,16 +3401,7 @@
         </w:rPr>
       </w:pPr>
       <w:r>
-        <w:t xml:space="preserve">- </w:t>
-      </w:r>
-      <w:r>
-        <w:t>Distribuições</w:t>
-      </w:r>
-      <w:r>
-        <w:t xml:space="preserve"> </w:t>
-      </w:r>
-      <w:r>
-        <w:t>Simétricas</w:t>
+        <w:t>- Distribuições Simétricas</w:t>
       </w:r>
     </w:p>
     <w:tbl>
@@ -3141,7 +3415,7 @@
         <w:gridCol w:w="465"/>
         <w:gridCol w:w="2255"/>
         <w:gridCol w:w="1490"/>
-        <w:gridCol w:w="2683"/>
+        <w:gridCol w:w="2733"/>
       </w:tblGrid>
       <w:tr>
         <w:tc>
@@ -3230,16 +3504,8 @@
               <w:rPr>
                 <w:rFonts w:eastAsiaTheme="minorEastAsia"/>
               </w:rPr>
-              <w:t xml:space="preserve">Rejeitar H0 P </w:t>
+              <w:t>Rejeitar H0 P value</w:t>
             </w:r>
-            <w:proofErr w:type="spellStart"/>
-            <w:r>
-              <w:rPr>
-                <w:rFonts w:eastAsiaTheme="minorEastAsia"/>
-              </w:rPr>
-              <w:t>value</w:t>
-            </w:r>
-            <w:proofErr w:type="spellEnd"/>
           </w:p>
         </w:tc>
       </w:tr>
@@ -3314,19 +3580,11 @@
                 <w:rFonts w:eastAsiaTheme="minorEastAsia"/>
               </w:rPr>
             </w:pPr>
-            <w:proofErr w:type="spellStart"/>
             <w:r>
               <w:rPr>
                 <w:rFonts w:eastAsiaTheme="minorEastAsia"/>
               </w:rPr>
-              <w:t>ETobs</w:t>
-            </w:r>
-            <w:proofErr w:type="spellEnd"/>
-            <w:r>
-              <w:rPr>
-                <w:rFonts w:eastAsiaTheme="minorEastAsia"/>
-              </w:rPr>
-              <w:t xml:space="preserve"> € RC</w:t>
+              <w:t>ETobs € RC</w:t>
             </w:r>
           </w:p>
         </w:tc>
@@ -3338,55 +3596,15 @@
             <w:pPr>
               <w:rPr>
                 <w:rFonts w:eastAsiaTheme="minorEastAsia"/>
+                <w:lang w:val="en-US"/>
               </w:rPr>
             </w:pPr>
             <w:r>
               <w:rPr>
                 <w:rFonts w:eastAsiaTheme="minorEastAsia"/>
-              </w:rPr>
-              <w:t>p-</w:t>
-            </w:r>
-            <w:proofErr w:type="spellStart"/>
-            <w:r>
-              <w:rPr>
-                <w:rFonts w:eastAsiaTheme="minorEastAsia"/>
-              </w:rPr>
-              <w:t>value</w:t>
-            </w:r>
-            <w:proofErr w:type="spellEnd"/>
-            <w:r>
-              <w:rPr>
-                <w:rFonts w:eastAsiaTheme="minorEastAsia"/>
-              </w:rPr>
-              <w:t xml:space="preserve"> - </w:t>
-            </w:r>
-            <w:proofErr w:type="gramStart"/>
-            <w:r>
-              <w:rPr>
-                <w:rFonts w:eastAsiaTheme="minorEastAsia"/>
-              </w:rPr>
-              <w:t>P(</w:t>
-            </w:r>
-            <w:proofErr w:type="gramEnd"/>
-            <w:r>
-              <w:rPr>
-                <w:rFonts w:eastAsiaTheme="minorEastAsia"/>
-              </w:rPr>
-              <w:t xml:space="preserve">ET &gt;= </w:t>
-            </w:r>
-            <w:proofErr w:type="spellStart"/>
-            <w:r>
-              <w:rPr>
-                <w:rFonts w:eastAsiaTheme="minorEastAsia"/>
-              </w:rPr>
-              <w:t>ETobs</w:t>
-            </w:r>
-            <w:proofErr w:type="spellEnd"/>
-            <w:r>
-              <w:rPr>
-                <w:rFonts w:eastAsiaTheme="minorEastAsia"/>
-              </w:rPr>
-              <w:t>)</w:t>
+                <w:lang w:val="en-US"/>
+              </w:rPr>
+              <w:t>p-value - P(ET &gt;= ETobs)</w:t>
             </w:r>
           </w:p>
         </w:tc>
@@ -3401,6 +3619,7 @@
             <w:pPr>
               <w:rPr>
                 <w:rFonts w:eastAsiaTheme="minorEastAsia"/>
+                <w:lang w:val="en-US"/>
               </w:rPr>
             </w:pPr>
           </w:p>
@@ -3437,16 +3656,8 @@
               <w:rPr>
                 <w:rFonts w:eastAsiaTheme="minorEastAsia"/>
               </w:rPr>
-              <w:t xml:space="preserve">Teste Unilateral </w:t>
+              <w:t>Teste Unilateral Esq</w:t>
             </w:r>
-            <w:proofErr w:type="spellStart"/>
-            <w:r>
-              <w:rPr>
-                <w:rFonts w:eastAsiaTheme="minorEastAsia"/>
-              </w:rPr>
-              <w:t>Esq</w:t>
-            </w:r>
-            <w:proofErr w:type="spellEnd"/>
           </w:p>
         </w:tc>
         <w:tc>
@@ -3470,67 +3681,15 @@
             <w:pPr>
               <w:rPr>
                 <w:rFonts w:eastAsiaTheme="minorEastAsia"/>
+                <w:lang w:val="en-US"/>
               </w:rPr>
             </w:pPr>
             <w:r>
               <w:rPr>
                 <w:rFonts w:eastAsiaTheme="minorEastAsia"/>
-              </w:rPr>
-              <w:t>p-</w:t>
-            </w:r>
-            <w:proofErr w:type="spellStart"/>
-            <w:r>
-              <w:rPr>
-                <w:rFonts w:eastAsiaTheme="minorEastAsia"/>
-              </w:rPr>
-              <w:t>value</w:t>
-            </w:r>
-            <w:proofErr w:type="spellEnd"/>
-            <w:r>
-              <w:rPr>
-                <w:rFonts w:eastAsiaTheme="minorEastAsia"/>
-              </w:rPr>
-              <w:t xml:space="preserve"> - </w:t>
-            </w:r>
-            <w:proofErr w:type="gramStart"/>
-            <w:r>
-              <w:rPr>
-                <w:rFonts w:eastAsiaTheme="minorEastAsia"/>
-              </w:rPr>
-              <w:t>P(</w:t>
-            </w:r>
-            <w:proofErr w:type="gramEnd"/>
-            <w:r>
-              <w:rPr>
-                <w:rFonts w:eastAsiaTheme="minorEastAsia"/>
-              </w:rPr>
-              <w:t xml:space="preserve">ET </w:t>
-            </w:r>
-            <w:r>
-              <w:rPr>
-                <w:rFonts w:eastAsiaTheme="minorEastAsia"/>
-              </w:rPr>
-              <w:t>&lt;</w:t>
-            </w:r>
-            <w:r>
-              <w:rPr>
-                <w:rFonts w:eastAsiaTheme="minorEastAsia"/>
-              </w:rPr>
-              <w:t xml:space="preserve">= </w:t>
-            </w:r>
-            <w:proofErr w:type="spellStart"/>
-            <w:r>
-              <w:rPr>
-                <w:rFonts w:eastAsiaTheme="minorEastAsia"/>
-              </w:rPr>
-              <w:t>ETobs</w:t>
-            </w:r>
-            <w:proofErr w:type="spellEnd"/>
-            <w:r>
-              <w:rPr>
-                <w:rFonts w:eastAsiaTheme="minorEastAsia"/>
-              </w:rPr>
-              <w:t>)</w:t>
+                <w:lang w:val="en-US"/>
+              </w:rPr>
+              <w:t>p-value - P(ET &lt;= ETobs)</w:t>
             </w:r>
           </w:p>
         </w:tc>
@@ -3545,6 +3704,7 @@
             <w:pPr>
               <w:rPr>
                 <w:rFonts w:eastAsiaTheme="minorEastAsia"/>
+                <w:lang w:val="en-US"/>
               </w:rPr>
             </w:pPr>
           </w:p>
@@ -3606,79 +3766,29 @@
             <w:pPr>
               <w:rPr>
                 <w:rFonts w:eastAsiaTheme="minorEastAsia"/>
+                <w:lang w:val="en-US"/>
               </w:rPr>
             </w:pPr>
             <w:r>
               <w:rPr>
                 <w:rFonts w:eastAsiaTheme="minorEastAsia"/>
-              </w:rPr>
-              <w:t>p-</w:t>
-            </w:r>
-            <w:proofErr w:type="spellStart"/>
-            <w:r>
-              <w:rPr>
-                <w:rFonts w:eastAsiaTheme="minorEastAsia"/>
-              </w:rPr>
-              <w:t>value</w:t>
-            </w:r>
-            <w:proofErr w:type="spellEnd"/>
-            <w:r>
-              <w:rPr>
-                <w:rFonts w:eastAsiaTheme="minorEastAsia"/>
-              </w:rPr>
-              <w:t xml:space="preserve"> -</w:t>
+                <w:lang w:val="en-US"/>
+              </w:rPr>
+              <w:t>p-value -</w:t>
             </w:r>
             <w:r>
               <w:rPr>
                 <w:rFonts w:eastAsiaTheme="minorEastAsia"/>
-              </w:rPr>
-              <w:t>2 x</w:t>
+                <w:lang w:val="en-US"/>
+              </w:rPr>
+              <w:t xml:space="preserve"> </w:t>
             </w:r>
             <w:r>
               <w:rPr>
                 <w:rFonts w:eastAsiaTheme="minorEastAsia"/>
-              </w:rPr>
-              <w:t xml:space="preserve"> </w:t>
-            </w:r>
-            <w:proofErr w:type="gramStart"/>
-            <w:r>
-              <w:rPr>
-                <w:rFonts w:eastAsiaTheme="minorEastAsia"/>
-              </w:rPr>
-              <w:t>P(</w:t>
-            </w:r>
-            <w:proofErr w:type="gramEnd"/>
-            <w:r>
-              <w:rPr>
-                <w:rFonts w:eastAsiaTheme="minorEastAsia"/>
-              </w:rPr>
-              <w:t xml:space="preserve">ET = </w:t>
-            </w:r>
-            <w:r>
-              <w:rPr>
-                <w:rFonts w:eastAsiaTheme="minorEastAsia"/>
-              </w:rPr>
-              <w:t>|</w:t>
-            </w:r>
-            <w:proofErr w:type="spellStart"/>
-            <w:r>
-              <w:rPr>
-                <w:rFonts w:eastAsiaTheme="minorEastAsia"/>
-              </w:rPr>
-              <w:t>ETobs</w:t>
-            </w:r>
-            <w:proofErr w:type="spellEnd"/>
-            <w:r>
-              <w:rPr>
-                <w:rFonts w:eastAsiaTheme="minorEastAsia"/>
-              </w:rPr>
-              <w:t>|</w:t>
-            </w:r>
-            <w:r>
-              <w:rPr>
-                <w:rFonts w:eastAsiaTheme="minorEastAsia"/>
-              </w:rPr>
-              <w:t>)</w:t>
+                <w:lang w:val="en-US"/>
+              </w:rPr>
+              <w:t>2 x P(ET = |ETobs|)</w:t>
             </w:r>
           </w:p>
         </w:tc>
@@ -3734,16 +3844,8 @@
               <w:rPr>
                 <w:rFonts w:eastAsiaTheme="minorEastAsia"/>
               </w:rPr>
-              <w:t xml:space="preserve">Teste Unilateral </w:t>
+              <w:t>Teste Unilateral Esq</w:t>
             </w:r>
-            <w:proofErr w:type="spellStart"/>
-            <w:r>
-              <w:rPr>
-                <w:rFonts w:eastAsiaTheme="minorEastAsia"/>
-              </w:rPr>
-              <w:t>Esq</w:t>
-            </w:r>
-            <w:proofErr w:type="spellEnd"/>
           </w:p>
         </w:tc>
         <w:tc>
@@ -3767,55 +3869,15 @@
             <w:pPr>
               <w:rPr>
                 <w:rFonts w:eastAsiaTheme="minorEastAsia"/>
+                <w:lang w:val="en-US"/>
               </w:rPr>
             </w:pPr>
             <w:r>
               <w:rPr>
                 <w:rFonts w:eastAsiaTheme="minorEastAsia"/>
-              </w:rPr>
-              <w:t>p-</w:t>
-            </w:r>
-            <w:proofErr w:type="spellStart"/>
-            <w:r>
-              <w:rPr>
-                <w:rFonts w:eastAsiaTheme="minorEastAsia"/>
-              </w:rPr>
-              <w:t>value</w:t>
-            </w:r>
-            <w:proofErr w:type="spellEnd"/>
-            <w:r>
-              <w:rPr>
-                <w:rFonts w:eastAsiaTheme="minorEastAsia"/>
-              </w:rPr>
-              <w:t xml:space="preserve"> - </w:t>
-            </w:r>
-            <w:proofErr w:type="gramStart"/>
-            <w:r>
-              <w:rPr>
-                <w:rFonts w:eastAsiaTheme="minorEastAsia"/>
-              </w:rPr>
-              <w:t>P(</w:t>
-            </w:r>
-            <w:proofErr w:type="gramEnd"/>
-            <w:r>
-              <w:rPr>
-                <w:rFonts w:eastAsiaTheme="minorEastAsia"/>
-              </w:rPr>
-              <w:t xml:space="preserve">ET &lt;= </w:t>
-            </w:r>
-            <w:proofErr w:type="spellStart"/>
-            <w:r>
-              <w:rPr>
-                <w:rFonts w:eastAsiaTheme="minorEastAsia"/>
-              </w:rPr>
-              <w:t>ETobs</w:t>
-            </w:r>
-            <w:proofErr w:type="spellEnd"/>
-            <w:r>
-              <w:rPr>
-                <w:rFonts w:eastAsiaTheme="minorEastAsia"/>
-              </w:rPr>
-              <w:t>)</w:t>
+                <w:lang w:val="en-US"/>
+              </w:rPr>
+              <w:t>p-value - P(ET &lt;= ETobs)</w:t>
             </w:r>
           </w:p>
         </w:tc>
@@ -3893,55 +3955,15 @@
             <w:pPr>
               <w:rPr>
                 <w:rFonts w:eastAsiaTheme="minorEastAsia"/>
+                <w:lang w:val="en-US"/>
               </w:rPr>
             </w:pPr>
             <w:r>
               <w:rPr>
                 <w:rFonts w:eastAsiaTheme="minorEastAsia"/>
-              </w:rPr>
-              <w:t>p-</w:t>
-            </w:r>
-            <w:proofErr w:type="spellStart"/>
-            <w:r>
-              <w:rPr>
-                <w:rFonts w:eastAsiaTheme="minorEastAsia"/>
-              </w:rPr>
-              <w:t>value</w:t>
-            </w:r>
-            <w:proofErr w:type="spellEnd"/>
-            <w:r>
-              <w:rPr>
-                <w:rFonts w:eastAsiaTheme="minorEastAsia"/>
-              </w:rPr>
-              <w:t xml:space="preserve"> - </w:t>
-            </w:r>
-            <w:proofErr w:type="gramStart"/>
-            <w:r>
-              <w:rPr>
-                <w:rFonts w:eastAsiaTheme="minorEastAsia"/>
-              </w:rPr>
-              <w:t>P(</w:t>
-            </w:r>
-            <w:proofErr w:type="gramEnd"/>
-            <w:r>
-              <w:rPr>
-                <w:rFonts w:eastAsiaTheme="minorEastAsia"/>
-              </w:rPr>
-              <w:t xml:space="preserve">ET &lt;= </w:t>
-            </w:r>
-            <w:proofErr w:type="spellStart"/>
-            <w:r>
-              <w:rPr>
-                <w:rFonts w:eastAsiaTheme="minorEastAsia"/>
-              </w:rPr>
-              <w:t>ETobs</w:t>
-            </w:r>
-            <w:proofErr w:type="spellEnd"/>
-            <w:r>
-              <w:rPr>
-                <w:rFonts w:eastAsiaTheme="minorEastAsia"/>
-              </w:rPr>
-              <w:t>)</w:t>
+                <w:lang w:val="en-US"/>
+              </w:rPr>
+              <w:t>p-value - P(ET &lt;= ETobs)</w:t>
             </w:r>
           </w:p>
         </w:tc>
@@ -3951,6 +3973,7 @@
       <w:pPr>
         <w:rPr>
           <w:rFonts w:eastAsiaTheme="minorEastAsia"/>
+          <w:lang w:val="en-US"/>
         </w:rPr>
       </w:pPr>
     </w:p>

</xml_diff>

<commit_message>
Resumo e cont 5
</commit_message>
<xml_diff>
--- a/Resumos/Teste2/Populacao e amostra.docx
+++ b/Resumos/Teste2/Populacao e amostra.docx
@@ -662,299 +662,18 @@
         <w:t xml:space="preserve">5º Calcular e interpretar o IC </w:t>
       </w:r>
     </w:p>
+    <w:p/>
     <w:p>
-      <w:pPr>
-        <w:rPr>
-          <w:rFonts w:eastAsiaTheme="minorEastAsia"/>
-        </w:rPr>
-      </w:pPr>
+      <w:r>
+        <w:t>Região Critica</w:t>
+      </w:r>
     </w:p>
     <w:p>
-      <w:pPr>
-        <w:rPr>
-          <w:rFonts w:eastAsiaTheme="minorEastAsia"/>
-        </w:rPr>
-      </w:pPr>
-    </w:p>
-    <w:p>
-      <w:r>
-        <w:t>Princípios Básicos na Realização dos Testes de Hipóteses</w:t>
-      </w:r>
-    </w:p>
-    <w:p>
-      <w:r>
-        <w:t>5 Tipos de Testes de Hipóteses - de acordo com o n´úmero de</w:t>
-      </w:r>
-    </w:p>
-    <w:p>
-      <w:r>
-        <w:t>elementos do parâmetro em analise, pode-se distinguir três formas de</w:t>
-      </w:r>
-    </w:p>
-    <w:p>
-      <w:r>
-        <w:t>especificar H0 e H1:</w:t>
-      </w:r>
-    </w:p>
-    <w:p>
-      <w:r>
-        <w:rPr>
-          <w:rFonts w:ascii="Cambria Math" w:hAnsi="Cambria Math" w:cs="Cambria Math"/>
-        </w:rPr>
-        <w:t>▶</w:t>
-      </w:r>
-      <w:r>
-        <w:t xml:space="preserve"> hip</w:t>
-      </w:r>
-      <w:r>
-        <w:rPr>
-          <w:rFonts w:ascii="Calibri" w:hAnsi="Calibri" w:cs="Calibri"/>
-        </w:rPr>
-        <w:t>ó</w:t>
-      </w:r>
-      <w:r>
-        <w:t>tese simples contra hip</w:t>
-      </w:r>
-      <w:r>
-        <w:rPr>
-          <w:rFonts w:ascii="Calibri" w:hAnsi="Calibri" w:cs="Calibri"/>
-        </w:rPr>
-        <w:t>ó</w:t>
-      </w:r>
-      <w:r>
-        <w:t>tese simples:</w:t>
-      </w:r>
-    </w:p>
-    <w:p>
-      <w:r>
-        <w:t>H0 : θ = θ0 vs. H1 : θ = θ1</w:t>
-      </w:r>
-    </w:p>
-    <w:p>
-      <w:r>
-        <w:rPr>
-          <w:rFonts w:ascii="Cambria Math" w:hAnsi="Cambria Math" w:cs="Cambria Math"/>
-        </w:rPr>
-        <w:t>⋆</w:t>
-      </w:r>
-      <w:r>
-        <w:t xml:space="preserve"> se θ0 &lt; θ1 - Teste unilateral direito;</w:t>
-      </w:r>
-    </w:p>
-    <w:p>
-      <w:r>
-        <w:rPr>
-          <w:rFonts w:ascii="Cambria Math" w:hAnsi="Cambria Math" w:cs="Cambria Math"/>
-        </w:rPr>
-        <w:t>⋆</w:t>
-      </w:r>
-      <w:r>
-        <w:t xml:space="preserve"> se θ0 &gt; θ1 - Teste unilateral esquerdo.</w:t>
-      </w:r>
-    </w:p>
-    <w:p>
-      <w:r>
-        <w:rPr>
-          <w:rFonts w:ascii="Cambria Math" w:hAnsi="Cambria Math" w:cs="Cambria Math"/>
-        </w:rPr>
-        <w:t>▶</w:t>
-      </w:r>
-      <w:r>
-        <w:t xml:space="preserve"> hip</w:t>
-      </w:r>
-      <w:r>
-        <w:rPr>
-          <w:rFonts w:ascii="Calibri" w:hAnsi="Calibri" w:cs="Calibri"/>
-        </w:rPr>
-        <w:t>ó</w:t>
-      </w:r>
-      <w:r>
-        <w:t>tese simples contra hip</w:t>
-      </w:r>
-      <w:r>
-        <w:rPr>
-          <w:rFonts w:ascii="Calibri" w:hAnsi="Calibri" w:cs="Calibri"/>
-        </w:rPr>
-        <w:t>ó</w:t>
-      </w:r>
-      <w:r>
-        <w:t>tese composta:</w:t>
-      </w:r>
-    </w:p>
-    <w:p>
-      <w:r>
-        <w:rPr>
-          <w:rFonts w:ascii="Cambria Math" w:hAnsi="Cambria Math" w:cs="Cambria Math"/>
-        </w:rPr>
-        <w:t>⋆</w:t>
-      </w:r>
-      <w:r>
-        <w:t xml:space="preserve"> H0 : θ = θ0 vs. H1 : θ &gt; θ0 - Teste unilateral direito;</w:t>
-      </w:r>
-    </w:p>
-    <w:p>
-      <w:r>
-        <w:rPr>
-          <w:rFonts w:ascii="Cambria Math" w:hAnsi="Cambria Math" w:cs="Cambria Math"/>
-        </w:rPr>
-        <w:t>⋆</w:t>
-      </w:r>
-      <w:r>
-        <w:t xml:space="preserve"> H0 : θ = θ0 vs. H1 : θ &lt; θ0 - Teste unilateral esquerdo;</w:t>
-      </w:r>
-    </w:p>
-    <w:p>
-      <w:r>
-        <w:rPr>
-          <w:rFonts w:ascii="Cambria Math" w:hAnsi="Cambria Math" w:cs="Cambria Math"/>
-        </w:rPr>
-        <w:t>⋆</w:t>
-      </w:r>
-      <w:r>
-        <w:t xml:space="preserve"> H0 : θ = θ0 vs. H1 : θ ̸= θ0 - Teste bilateral; </w:t>
-      </w:r>
-    </w:p>
-    <w:p>
-      <w:r>
-        <w:rPr>
-          <w:rFonts w:ascii="Cambria Math" w:hAnsi="Cambria Math" w:cs="Cambria Math"/>
-        </w:rPr>
-        <w:t>▶</w:t>
-      </w:r>
-      <w:r>
-        <w:t xml:space="preserve"> hip</w:t>
-      </w:r>
-      <w:r>
-        <w:rPr>
-          <w:rFonts w:ascii="Calibri" w:hAnsi="Calibri" w:cs="Calibri"/>
-        </w:rPr>
-        <w:t>ó</w:t>
-      </w:r>
-      <w:r>
-        <w:t>tese composta contra hip</w:t>
-      </w:r>
-      <w:r>
-        <w:rPr>
-          <w:rFonts w:ascii="Calibri" w:hAnsi="Calibri" w:cs="Calibri"/>
-        </w:rPr>
-        <w:t>ó</w:t>
-      </w:r>
-      <w:r>
-        <w:t>tese composta:</w:t>
-      </w:r>
-    </w:p>
-    <w:p>
-      <w:r>
-        <w:rPr>
-          <w:rFonts w:ascii="Cambria Math" w:hAnsi="Cambria Math" w:cs="Cambria Math"/>
-        </w:rPr>
-        <w:lastRenderedPageBreak/>
-        <w:t>⋆</w:t>
-      </w:r>
-      <w:r>
-        <w:t xml:space="preserve"> H0 : θ ≤ θ0 vs. H1 : θ &gt; θ0 - Teste unilateral direito;</w:t>
-      </w:r>
-    </w:p>
-    <w:p>
-      <w:r>
-        <w:rPr>
-          <w:rFonts w:ascii="Cambria Math" w:hAnsi="Cambria Math" w:cs="Cambria Math"/>
-        </w:rPr>
-        <w:t>⋆</w:t>
-      </w:r>
-      <w:r>
-        <w:t xml:space="preserve"> H0 : θ ≥ θ0 vs. H1 : θ &lt; θ0 - Teste unilateral esquerdo;</w:t>
-      </w:r>
-    </w:p>
-    <w:p>
-      <w:r>
-        <w:t xml:space="preserve"> </w:t>
-      </w:r>
-    </w:p>
-    <w:p>
-      <w:pPr>
-        <w:rPr>
-          <w:u w:val="single"/>
-        </w:rPr>
-      </w:pPr>
-      <w:r>
-        <w:rPr>
-          <w:u w:val="single"/>
-        </w:rPr>
-        <w:t>Valor-p (ou p-value) Distribuições Simetricas</w:t>
-      </w:r>
-    </w:p>
-    <w:p>
-      <w:r>
-        <w:t>Considere uma estatística U cuja distribuição amostra´e Normal Reduzida</w:t>
-      </w:r>
-    </w:p>
-    <w:p>
-      <w:r>
-        <w:t>ou t de Student (distribuições simétricas) e seja Uobs uma sua estimativa</w:t>
-      </w:r>
-    </w:p>
-    <w:p>
-      <w:r>
-        <w:t>calculada com base na amostra recolhida e sob a hipótese H0:</w:t>
-      </w:r>
-    </w:p>
-    <w:p>
-      <w:r>
-        <w:t>Teste unilateral esquerdo: valor-p = P (U ≤ Uobs);</w:t>
-      </w:r>
-    </w:p>
-    <w:p>
-      <w:r>
-        <w:t>Teste unilateral direito: valor-p = P (U ≥ Uobs);</w:t>
-      </w:r>
-    </w:p>
-    <w:p>
-      <w:r>
-        <w:t>Teste bilateral: valor-p = 2 × P (U ≥ |Uobs|).</w:t>
-      </w:r>
-      <w:r>
-        <w:cr/>
-      </w:r>
-    </w:p>
-    <w:p>
-      <w:pPr>
-        <w:rPr>
-          <w:u w:val="single"/>
-        </w:rPr>
-      </w:pPr>
-      <w:r>
-        <w:rPr>
-          <w:u w:val="single"/>
-        </w:rPr>
-        <w:t>Valor-p (ou p-value) - Distribuições Assimétricas</w:t>
-      </w:r>
-    </w:p>
-    <w:p>
-      <w:r>
-        <w:t>Teste unilateral esquerdo: valor-p = P (V ≤ Vobs);</w:t>
-      </w:r>
-    </w:p>
-    <w:p>
-      <w:r>
-        <w:t>Teste unilateral direito: valor-p = P (V ≥ Vobs);</w:t>
-      </w:r>
-    </w:p>
-    <w:p>
-      <w:r>
-        <w:t>Teste bilateral: valor-p = 2 × min {P (V ≤ Vobs), P (V ≥ Vobs)} .</w:t>
-      </w:r>
-    </w:p>
-    <w:p/>
-    <w:p>
-      <w:r>
-        <w:t>Região Critica</w:t>
-      </w:r>
-    </w:p>
-    <w:p>
+      <w:proofErr w:type="spellStart"/>
       <w:r>
         <w:t>Z.Test</w:t>
       </w:r>
+      <w:proofErr w:type="spellEnd"/>
     </w:p>
     <w:p>
       <w:pPr>
@@ -1182,9 +901,13 @@
       <w:pPr>
         <w:rPr>
           <w:rFonts w:eastAsiaTheme="minorEastAsia"/>
+          <w:lang w:val="en-US"/>
         </w:rPr>
       </w:pPr>
       <w:r>
+        <w:rPr>
+          <w:lang w:val="en-US"/>
+        </w:rPr>
         <w:t xml:space="preserve">Bilateral </w:t>
       </w:r>
       <m:oMath>
@@ -1198,6 +921,7 @@
         <m:r>
           <w:rPr>
             <w:rFonts w:ascii="Cambria Math" w:hAnsi="Cambria Math"/>
+            <w:lang w:val="en-US"/>
           </w:rPr>
           <m:t xml:space="preserve"> </m:t>
         </m:r>
@@ -1207,12 +931,14 @@
           </m:rPr>
           <w:rPr>
             <w:rFonts w:ascii="Cambria Math" w:hAnsi="Cambria Math"/>
+            <w:lang w:val="en-US"/>
           </w:rPr>
           <m:t>∈</m:t>
         </m:r>
         <m:r>
           <w:rPr>
             <w:rFonts w:ascii="Cambria Math" w:hAnsi="Cambria Math"/>
+            <w:lang w:val="en-US"/>
           </w:rPr>
           <m:t>]-</m:t>
         </m:r>
@@ -1222,12 +948,14 @@
           </m:rPr>
           <w:rPr>
             <w:rFonts w:ascii="Cambria Math" w:hAnsi="Cambria Math"/>
+            <w:lang w:val="en-US"/>
           </w:rPr>
           <m:t>∞</m:t>
         </m:r>
         <m:r>
           <w:rPr>
             <w:rFonts w:ascii="Cambria Math" w:hAnsi="Cambria Math"/>
+            <w:lang w:val="en-US"/>
           </w:rPr>
           <m:t>, -</m:t>
         </m:r>
@@ -1241,6 +969,7 @@
         <m:r>
           <w:rPr>
             <w:rFonts w:ascii="Cambria Math" w:hAnsi="Cambria Math"/>
+            <w:lang w:val="en-US"/>
           </w:rPr>
           <m:t>_{</m:t>
         </m:r>
@@ -1259,24 +988,27 @@
           </m:rPr>
           <w:rPr>
             <w:rFonts w:ascii="Cambria Math" w:hAnsi="Cambria Math"/>
+            <w:lang w:val="en-US"/>
           </w:rPr>
           <m:t>/</m:t>
         </m:r>
         <m:r>
           <w:rPr>
             <w:rFonts w:ascii="Cambria Math" w:hAnsi="Cambria Math"/>
-          </w:rPr>
-          <m:t>2</m:t>
-        </m:r>
-        <m:r>
-          <w:rPr>
-            <w:rFonts w:ascii="Cambria Math" w:hAnsi="Cambria Math"/>
-          </w:rPr>
-          <m:t>;df</m:t>
-        </m:r>
-        <m:r>
-          <w:rPr>
-            <w:rFonts w:ascii="Cambria Math" w:hAnsi="Cambria Math"/>
+            <w:lang w:val="en-US"/>
+          </w:rPr>
+          <m:t>2;</m:t>
+        </m:r>
+        <m:r>
+          <w:rPr>
+            <w:rFonts w:ascii="Cambria Math" w:hAnsi="Cambria Math"/>
+          </w:rPr>
+          <m:t>df</m:t>
+        </m:r>
+        <m:r>
+          <w:rPr>
+            <w:rFonts w:ascii="Cambria Math" w:hAnsi="Cambria Math"/>
+            <w:lang w:val="en-US"/>
           </w:rPr>
           <m:t xml:space="preserve">}[ </m:t>
         </m:r>
@@ -1286,12 +1018,14 @@
           </m:rPr>
           <w:rPr>
             <w:rFonts w:ascii="Cambria Math" w:hAnsi="Cambria Math"/>
+            <w:lang w:val="en-US"/>
           </w:rPr>
           <m:t>∪</m:t>
         </m:r>
         <m:r>
           <w:rPr>
             <w:rFonts w:ascii="Cambria Math" w:hAnsi="Cambria Math"/>
+            <w:lang w:val="en-US"/>
           </w:rPr>
           <m:t>]</m:t>
         </m:r>
@@ -1305,6 +1039,7 @@
         <m:r>
           <w:rPr>
             <w:rFonts w:ascii="Cambria Math" w:hAnsi="Cambria Math"/>
+            <w:lang w:val="en-US"/>
           </w:rPr>
           <m:t>_{</m:t>
         </m:r>
@@ -1323,20 +1058,16 @@
           </m:rPr>
           <w:rPr>
             <w:rFonts w:ascii="Cambria Math" w:hAnsi="Cambria Math"/>
+            <w:lang w:val="en-US"/>
           </w:rPr>
           <m:t>/</m:t>
         </m:r>
         <m:r>
           <w:rPr>
             <w:rFonts w:ascii="Cambria Math" w:hAnsi="Cambria Math"/>
-          </w:rPr>
-          <m:t>2</m:t>
-        </m:r>
-        <m:r>
-          <w:rPr>
-            <w:rFonts w:ascii="Cambria Math" w:hAnsi="Cambria Math"/>
-          </w:rPr>
-          <m:t>;</m:t>
+            <w:lang w:val="en-US"/>
+          </w:rPr>
+          <m:t>2;</m:t>
         </m:r>
         <m:r>
           <w:rPr>
@@ -1347,6 +1078,7 @@
         <m:r>
           <w:rPr>
             <w:rFonts w:ascii="Cambria Math" w:hAnsi="Cambria Math"/>
+            <w:lang w:val="en-US"/>
           </w:rPr>
           <m:t>}, +</m:t>
         </m:r>
@@ -1356,20 +1088,16 @@
           </m:rPr>
           <w:rPr>
             <w:rFonts w:ascii="Cambria Math" w:hAnsi="Cambria Math"/>
+            <w:lang w:val="en-US"/>
           </w:rPr>
           <m:t>∞</m:t>
         </m:r>
         <m:r>
           <w:rPr>
             <w:rFonts w:ascii="Cambria Math" w:hAnsi="Cambria Math"/>
-          </w:rPr>
-          <m:t>[</m:t>
-        </m:r>
-        <m:r>
-          <w:rPr>
-            <w:rFonts w:ascii="Cambria Math" w:hAnsi="Cambria Math"/>
-          </w:rPr>
-          <m:t xml:space="preserve">  </m:t>
+            <w:lang w:val="en-US"/>
+          </w:rPr>
+          <m:t xml:space="preserve">[  </m:t>
         </m:r>
       </m:oMath>
     </w:p>
@@ -1420,13 +1148,7 @@
           <w:rPr>
             <w:rFonts w:ascii="Cambria Math" w:hAnsi="Cambria Math"/>
           </w:rPr>
-          <m:t>, -t_</m:t>
-        </m:r>
-        <m:r>
-          <w:rPr>
-            <w:rFonts w:ascii="Cambria Math" w:hAnsi="Cambria Math"/>
-          </w:rPr>
-          <m:t>{</m:t>
+          <m:t>, -t_{</m:t>
         </m:r>
         <m:r>
           <m:rPr>
@@ -1435,7 +1157,13 @@
           <w:rPr>
             <w:rFonts w:ascii="Cambria Math" w:hAnsi="Cambria Math"/>
           </w:rPr>
-          <m:t>α</m:t>
+          <m:t>α;</m:t>
+        </m:r>
+        <m:r>
+          <w:rPr>
+            <w:rFonts w:ascii="Cambria Math" w:hAnsi="Cambria Math"/>
+          </w:rPr>
+          <m:t>df</m:t>
         </m:r>
         <m:r>
           <m:rPr>
@@ -1444,34 +1172,13 @@
           <w:rPr>
             <w:rFonts w:ascii="Cambria Math" w:hAnsi="Cambria Math"/>
           </w:rPr>
-          <m:t>;</m:t>
-        </m:r>
-        <m:r>
-          <w:rPr>
-            <w:rFonts w:ascii="Cambria Math" w:hAnsi="Cambria Math"/>
-          </w:rPr>
-          <m:t>df</m:t>
-        </m:r>
-        <m:r>
-          <m:rPr>
-            <m:sty m:val="p"/>
-          </m:rPr>
-          <w:rPr>
-            <w:rFonts w:ascii="Cambria Math" w:hAnsi="Cambria Math"/>
-          </w:rPr>
           <m:t>}</m:t>
         </m:r>
         <m:r>
           <w:rPr>
             <w:rFonts w:ascii="Cambria Math" w:hAnsi="Cambria Math"/>
           </w:rPr>
-          <m:t>[</m:t>
-        </m:r>
-        <m:r>
-          <w:rPr>
-            <w:rFonts w:ascii="Cambria Math" w:hAnsi="Cambria Math"/>
-          </w:rPr>
-          <m:t xml:space="preserve"> </m:t>
+          <m:t xml:space="preserve">[ </m:t>
         </m:r>
       </m:oMath>
     </w:p>
@@ -1507,13 +1214,7 @@
           <w:rPr>
             <w:rFonts w:ascii="Cambria Math" w:hAnsi="Cambria Math"/>
           </w:rPr>
-          <m:t>]t_</m:t>
-        </m:r>
-        <m:r>
-          <w:rPr>
-            <w:rFonts w:ascii="Cambria Math" w:hAnsi="Cambria Math"/>
-          </w:rPr>
-          <m:t>{</m:t>
+          <m:t>]t_{</m:t>
         </m:r>
         <m:r>
           <m:rPr>
@@ -1522,16 +1223,7 @@
           <w:rPr>
             <w:rFonts w:ascii="Cambria Math" w:hAnsi="Cambria Math"/>
           </w:rPr>
-          <m:t>α</m:t>
-        </m:r>
-        <m:r>
-          <m:rPr>
-            <m:sty m:val="p"/>
-          </m:rPr>
-          <w:rPr>
-            <w:rFonts w:ascii="Cambria Math" w:hAnsi="Cambria Math"/>
-          </w:rPr>
-          <m:t>;df]</m:t>
+          <m:t>α;df]</m:t>
         </m:r>
         <m:r>
           <w:rPr>
@@ -1559,7 +1251,15 @@
     <w:p/>
     <w:p>
       <w:r>
-        <w:t>Nota: df = n1+n2-2</w:t>
+        <w:t xml:space="preserve">Nota: </w:t>
+      </w:r>
+      <w:proofErr w:type="spellStart"/>
+      <w:r>
+        <w:t>df</w:t>
+      </w:r>
+      <w:proofErr w:type="spellEnd"/>
+      <w:r>
+        <w:t xml:space="preserve"> = n1+n2-2</w:t>
       </w:r>
       <w:r>
         <w:t xml:space="preserve"> se 2 amostras</w:t>
@@ -1584,11 +1284,16 @@
     <w:p/>
     <w:p>
       <w:r>
-        <w:t>*(Tirado do chat</w:t>
+        <w:t xml:space="preserve">*(Tirado do </w:t>
+      </w:r>
+      <w:proofErr w:type="spellStart"/>
+      <w:r>
+        <w:t>chat</w:t>
       </w:r>
       <w:r>
         <w:t>gpt</w:t>
       </w:r>
+      <w:proofErr w:type="spellEnd"/>
       <w:r>
         <w:t>)</w:t>
       </w:r>
@@ -2267,19 +1972,7 @@
           <w:rPr>
             <w:rFonts w:ascii="Cambria Math" w:hAnsi="Cambria Math"/>
           </w:rPr>
-          <m:t>2</m:t>
-        </m:r>
-        <m:r>
-          <w:rPr>
-            <w:rFonts w:ascii="Cambria Math" w:hAnsi="Cambria Math"/>
-          </w:rPr>
-          <m:t>;df</m:t>
-        </m:r>
-        <m:r>
-          <w:rPr>
-            <w:rFonts w:ascii="Cambria Math" w:hAnsi="Cambria Math"/>
-          </w:rPr>
-          <m:t xml:space="preserve">}[ </m:t>
+          <m:t xml:space="preserve">2;df}[ </m:t>
         </m:r>
         <m:r>
           <m:rPr>
@@ -2333,19 +2026,7 @@
           <w:rPr>
             <w:rFonts w:ascii="Cambria Math" w:hAnsi="Cambria Math"/>
           </w:rPr>
-          <m:t>2</m:t>
-        </m:r>
-        <m:r>
-          <w:rPr>
-            <w:rFonts w:ascii="Cambria Math" w:hAnsi="Cambria Math"/>
-          </w:rPr>
-          <m:t>;df</m:t>
-        </m:r>
-        <m:r>
-          <w:rPr>
-            <w:rFonts w:ascii="Cambria Math" w:hAnsi="Cambria Math"/>
-          </w:rPr>
-          <m:t>}, +</m:t>
+          <m:t>2;df}, +</m:t>
         </m:r>
         <m:r>
           <m:rPr>
@@ -2429,16 +2110,7 @@
           <w:rPr>
             <w:rFonts w:ascii="Cambria Math" w:hAnsi="Cambria Math"/>
           </w:rPr>
-          <m:t>α</m:t>
-        </m:r>
-        <m:r>
-          <m:rPr>
-            <m:sty m:val="p"/>
-          </m:rPr>
-          <w:rPr>
-            <w:rFonts w:ascii="Cambria Math" w:hAnsi="Cambria Math"/>
-          </w:rPr>
-          <m:t>;df</m:t>
+          <m:t>α;df</m:t>
         </m:r>
         <m:r>
           <w:rPr>
@@ -2483,7 +2155,13 @@
           <w:rPr>
             <w:rFonts w:ascii="Cambria Math" w:hAnsi="Cambria Math"/>
           </w:rPr>
-          <m:t>∈</m:t>
+          <m:t xml:space="preserve">∈ </m:t>
+        </m:r>
+        <m:r>
+          <w:rPr>
+            <w:rFonts w:ascii="Cambria Math" w:hAnsi="Cambria Math"/>
+          </w:rPr>
+          <m:t>]</m:t>
         </m:r>
         <m:r>
           <m:rPr>
@@ -2492,13 +2170,13 @@
           <w:rPr>
             <w:rFonts w:ascii="Cambria Math" w:hAnsi="Cambria Math"/>
           </w:rPr>
-          <m:t xml:space="preserve"> </m:t>
-        </m:r>
-        <m:r>
-          <w:rPr>
-            <w:rFonts w:ascii="Cambria Math" w:hAnsi="Cambria Math"/>
-          </w:rPr>
-          <m:t>]</m:t>
+          <m:t>χ</m:t>
+        </m:r>
+        <m:r>
+          <w:rPr>
+            <w:rFonts w:ascii="Cambria Math" w:hAnsi="Cambria Math"/>
+          </w:rPr>
+          <m:t>^2_{</m:t>
         </m:r>
         <m:r>
           <m:rPr>
@@ -2507,19 +2185,13 @@
           <w:rPr>
             <w:rFonts w:ascii="Cambria Math" w:hAnsi="Cambria Math"/>
           </w:rPr>
-          <m:t>χ</m:t>
-        </m:r>
-        <m:r>
-          <w:rPr>
-            <w:rFonts w:ascii="Cambria Math" w:hAnsi="Cambria Math"/>
-          </w:rPr>
-          <m:t>^2_</m:t>
-        </m:r>
-        <m:r>
-          <w:rPr>
-            <w:rFonts w:ascii="Cambria Math" w:hAnsi="Cambria Math"/>
-          </w:rPr>
-          <m:t>{</m:t>
+          <m:t>α;df}</m:t>
+        </m:r>
+        <m:r>
+          <w:rPr>
+            <w:rFonts w:ascii="Cambria Math" w:hAnsi="Cambria Math"/>
+          </w:rPr>
+          <m:t>, +</m:t>
         </m:r>
         <m:r>
           <m:rPr>
@@ -2528,43 +2200,13 @@
           <w:rPr>
             <w:rFonts w:ascii="Cambria Math" w:hAnsi="Cambria Math"/>
           </w:rPr>
-          <m:t>α</m:t>
-        </m:r>
-        <m:r>
-          <m:rPr>
-            <m:sty m:val="p"/>
-          </m:rPr>
-          <w:rPr>
-            <w:rFonts w:ascii="Cambria Math" w:hAnsi="Cambria Math"/>
-          </w:rPr>
-          <m:t>;df}</m:t>
-        </m:r>
-        <m:r>
-          <w:rPr>
-            <w:rFonts w:ascii="Cambria Math" w:hAnsi="Cambria Math"/>
-          </w:rPr>
-          <m:t>, +</m:t>
-        </m:r>
-        <m:r>
-          <m:rPr>
-            <m:sty m:val="p"/>
-          </m:rPr>
-          <w:rPr>
-            <w:rFonts w:ascii="Cambria Math" w:hAnsi="Cambria Math"/>
-          </w:rPr>
           <m:t>∞</m:t>
         </m:r>
         <m:r>
           <w:rPr>
             <w:rFonts w:ascii="Cambria Math" w:hAnsi="Cambria Math"/>
           </w:rPr>
-          <m:t>[</m:t>
-        </m:r>
-        <m:r>
-          <w:rPr>
-            <w:rFonts w:ascii="Cambria Math" w:hAnsi="Cambria Math"/>
-          </w:rPr>
-          <m:t xml:space="preserve">  </m:t>
+          <m:t xml:space="preserve">[  </m:t>
         </m:r>
       </m:oMath>
     </w:p>
@@ -2856,7 +2498,37 @@
           <w:lang w:eastAsia="pt-PT"/>
           <w14:ligatures w14:val="none"/>
         </w:rPr>
-        <w:t>2. Teste de Qui-Quadrado de Ajuste (Goodness-of-Fit)</w:t>
+        <w:t>2. Teste de Qui-Quadrado de Ajuste (</w:t>
+      </w:r>
+      <w:proofErr w:type="spellStart"/>
+      <w:r>
+        <w:rPr>
+          <w:rFonts w:ascii="Segoe UI" w:eastAsia="Times New Roman" w:hAnsi="Segoe UI" w:cs="Segoe UI"/>
+          <w:b/>
+          <w:bCs/>
+          <w:color w:val="ECECEC"/>
+          <w:kern w:val="0"/>
+          <w:sz w:val="30"/>
+          <w:szCs w:val="30"/>
+          <w:lang w:eastAsia="pt-PT"/>
+          <w14:ligatures w14:val="none"/>
+        </w:rPr>
+        <w:t>Goodness-of-Fit</w:t>
+      </w:r>
+      <w:proofErr w:type="spellEnd"/>
+      <w:r>
+        <w:rPr>
+          <w:rFonts w:ascii="Segoe UI" w:eastAsia="Times New Roman" w:hAnsi="Segoe UI" w:cs="Segoe UI"/>
+          <w:b/>
+          <w:bCs/>
+          <w:color w:val="ECECEC"/>
+          <w:kern w:val="0"/>
+          <w:sz w:val="30"/>
+          <w:szCs w:val="30"/>
+          <w:lang w:eastAsia="pt-PT"/>
+          <w14:ligatures w14:val="none"/>
+        </w:rPr>
+        <w:t>)</w:t>
       </w:r>
     </w:p>
     <w:p>
@@ -2889,6 +2561,7 @@
           <w:lang w:eastAsia="pt-PT"/>
           <w14:ligatures w14:val="none"/>
         </w:rPr>
+        <w:lastRenderedPageBreak/>
         <w:t>Este teste é usado para determinar se uma amostra de dados segue uma distribuição específica. Os graus de liberdade são calculados como:</w:t>
       </w:r>
     </w:p>
@@ -3053,7 +2726,6 @@
           <w:lang w:eastAsia="pt-PT"/>
           <w14:ligatures w14:val="none"/>
         </w:rPr>
-        <w:lastRenderedPageBreak/>
         <w:t>Se houver parâmetros estimados a partir dos dados (por exemplo, médias ou variâncias), os graus de liberdade são ajustados:</w:t>
       </w:r>
     </w:p>
@@ -3395,35 +3067,90 @@
       </w:pPr>
     </w:p>
     <w:p>
+      <w:r>
+        <w:t>- Distribuições Simétricas</w:t>
+      </w:r>
+      <w:r>
+        <w:t xml:space="preserve"> (</w:t>
+      </w:r>
+      <w:r>
+        <w:t>Normal Reduzida</w:t>
+      </w:r>
+      <w:r>
+        <w:t>(z-</w:t>
+      </w:r>
+      <w:proofErr w:type="spellStart"/>
+      <w:r>
+        <w:t>test</w:t>
+      </w:r>
+      <w:proofErr w:type="spellEnd"/>
+      <w:r>
+        <w:t xml:space="preserve">) , </w:t>
+      </w:r>
+      <w:r>
+        <w:t>T-</w:t>
+      </w:r>
+      <w:proofErr w:type="spellStart"/>
+      <w:r>
+        <w:t>Student</w:t>
+      </w:r>
+      <w:proofErr w:type="spellEnd"/>
+      <w:r>
+        <w:t>)</w:t>
+      </w:r>
+    </w:p>
+    <w:p>
       <w:pPr>
         <w:rPr>
           <w:rFonts w:eastAsiaTheme="minorEastAsia"/>
         </w:rPr>
       </w:pPr>
       <w:r>
-        <w:t>- Distribuições Simétricas</w:t>
+        <w:t>-</w:t>
+      </w:r>
+      <w:r>
+        <w:t xml:space="preserve"> </w:t>
+      </w:r>
+      <w:r>
+        <w:t>Distribuições Simétricas</w:t>
+      </w:r>
+      <w:r>
+        <w:t>(</w:t>
+      </w:r>
+      <w:r>
+        <w:t xml:space="preserve">Qui-Quadrado e F de </w:t>
+      </w:r>
+      <w:proofErr w:type="spellStart"/>
+      <w:r>
+        <w:t>Snedecor</w:t>
+      </w:r>
+      <w:proofErr w:type="spellEnd"/>
+      <w:r>
+        <w:t>)</w:t>
       </w:r>
     </w:p>
     <w:tbl>
       <w:tblPr>
         <w:tblStyle w:val="TableGrid"/>
-        <w:tblW w:w="0" w:type="auto"/>
+        <w:tblW w:w="5000" w:type="pct"/>
         <w:tblLook w:val="04A0" w:firstRow="1" w:lastRow="0" w:firstColumn="1" w:lastColumn="0" w:noHBand="0" w:noVBand="1"/>
       </w:tblPr>
       <w:tblGrid>
         <w:gridCol w:w="465"/>
         <w:gridCol w:w="465"/>
-        <w:gridCol w:w="2255"/>
-        <w:gridCol w:w="1490"/>
-        <w:gridCol w:w="2733"/>
+        <w:gridCol w:w="2080"/>
+        <w:gridCol w:w="1237"/>
+        <w:gridCol w:w="2907"/>
+        <w:gridCol w:w="3302"/>
       </w:tblGrid>
       <w:tr>
         <w:tc>
           <w:tcPr>
-            <w:tcW w:w="0" w:type="auto"/>
+            <w:tcW w:w="222" w:type="pct"/>
           </w:tcPr>
           <w:p>
             <w:pPr>
+              <w:jc w:val="center"/>
               <w:rPr>
                 <w:rFonts w:eastAsiaTheme="minorEastAsia"/>
               </w:rPr>
@@ -3438,10 +3165,11 @@
         </w:tc>
         <w:tc>
           <w:tcPr>
-            <w:tcW w:w="0" w:type="auto"/>
+            <w:tcW w:w="222" w:type="pct"/>
           </w:tcPr>
           <w:p>
             <w:pPr>
+              <w:jc w:val="center"/>
               <w:rPr>
                 <w:rFonts w:eastAsiaTheme="minorEastAsia"/>
               </w:rPr>
@@ -3456,10 +3184,11 @@
         </w:tc>
         <w:tc>
           <w:tcPr>
-            <w:tcW w:w="0" w:type="auto"/>
+            <w:tcW w:w="995" w:type="pct"/>
           </w:tcPr>
           <w:p>
             <w:pPr>
+              <w:jc w:val="center"/>
               <w:rPr>
                 <w:rFonts w:eastAsiaTheme="minorEastAsia"/>
               </w:rPr>
@@ -3474,10 +3203,11 @@
         </w:tc>
         <w:tc>
           <w:tcPr>
-            <w:tcW w:w="0" w:type="auto"/>
+            <w:tcW w:w="592" w:type="pct"/>
           </w:tcPr>
           <w:p>
             <w:pPr>
+              <w:jc w:val="center"/>
               <w:rPr>
                 <w:rFonts w:eastAsiaTheme="minorEastAsia"/>
               </w:rPr>
@@ -3492,10 +3222,11 @@
         </w:tc>
         <w:tc>
           <w:tcPr>
-            <w:tcW w:w="0" w:type="auto"/>
+            <w:tcW w:w="1390" w:type="pct"/>
           </w:tcPr>
           <w:p>
             <w:pPr>
+              <w:jc w:val="center"/>
               <w:rPr>
                 <w:rFonts w:eastAsiaTheme="minorEastAsia"/>
               </w:rPr>
@@ -3504,7 +3235,82 @@
               <w:rPr>
                 <w:rFonts w:eastAsiaTheme="minorEastAsia"/>
               </w:rPr>
-              <w:t>Rejeitar H0 P value</w:t>
+              <w:t xml:space="preserve">Rejeitar H0 P </w:t>
+            </w:r>
+            <w:proofErr w:type="spellStart"/>
+            <w:r>
+              <w:rPr>
+                <w:rFonts w:eastAsiaTheme="minorEastAsia"/>
+              </w:rPr>
+              <w:t>value</w:t>
+            </w:r>
+            <w:proofErr w:type="spellEnd"/>
+            <w:r>
+              <w:rPr>
+                <w:rFonts w:eastAsiaTheme="minorEastAsia"/>
+              </w:rPr>
+              <w:t xml:space="preserve"> (</w:t>
+            </w:r>
+            <w:proofErr w:type="spellStart"/>
+            <w:r>
+              <w:rPr>
+                <w:rFonts w:eastAsiaTheme="minorEastAsia"/>
+              </w:rPr>
+              <w:t>Simetricas</w:t>
+            </w:r>
+            <w:proofErr w:type="spellEnd"/>
+            <w:r>
+              <w:rPr>
+                <w:rFonts w:eastAsiaTheme="minorEastAsia"/>
+              </w:rPr>
+              <w:t>)</w:t>
+            </w:r>
+          </w:p>
+        </w:tc>
+        <w:tc>
+          <w:tcPr>
+            <w:tcW w:w="1579" w:type="pct"/>
+          </w:tcPr>
+          <w:p>
+            <w:pPr>
+              <w:jc w:val="center"/>
+              <w:rPr>
+                <w:rFonts w:eastAsiaTheme="minorEastAsia"/>
+              </w:rPr>
+            </w:pPr>
+            <w:r>
+              <w:rPr>
+                <w:rFonts w:eastAsiaTheme="minorEastAsia"/>
+              </w:rPr>
+              <w:t xml:space="preserve">Rejeitar H0 P </w:t>
+            </w:r>
+            <w:proofErr w:type="spellStart"/>
+            <w:r>
+              <w:rPr>
+                <w:rFonts w:eastAsiaTheme="minorEastAsia"/>
+              </w:rPr>
+              <w:t>value</w:t>
+            </w:r>
+            <w:proofErr w:type="spellEnd"/>
+            <w:r>
+              <w:rPr>
+                <w:rFonts w:eastAsiaTheme="minorEastAsia"/>
+              </w:rPr>
+              <w:t xml:space="preserve"> (</w:t>
+            </w:r>
+            <w:proofErr w:type="spellStart"/>
+            <w:r>
+              <w:rPr>
+                <w:rFonts w:eastAsiaTheme="minorEastAsia"/>
+              </w:rPr>
+              <w:t>Assimetrica</w:t>
+            </w:r>
+            <w:proofErr w:type="spellEnd"/>
+            <w:r>
+              <w:rPr>
+                <w:rFonts w:eastAsiaTheme="minorEastAsia"/>
+              </w:rPr>
+              <w:t>)</w:t>
             </w:r>
           </w:p>
         </w:tc>
@@ -3512,11 +3318,12 @@
       <w:tr>
         <w:tc>
           <w:tcPr>
-            <w:tcW w:w="0" w:type="auto"/>
+            <w:tcW w:w="222" w:type="pct"/>
             <w:vMerge w:val="restart"/>
           </w:tcPr>
           <w:p>
             <w:pPr>
+              <w:jc w:val="center"/>
               <w:rPr>
                 <w:rFonts w:eastAsiaTheme="minorEastAsia"/>
               </w:rPr>
@@ -3535,10 +3342,11 @@
         </w:tc>
         <w:tc>
           <w:tcPr>
-            <w:tcW w:w="0" w:type="auto"/>
+            <w:tcW w:w="222" w:type="pct"/>
           </w:tcPr>
           <w:p>
             <w:pPr>
+              <w:jc w:val="center"/>
               <w:rPr>
                 <w:rFonts w:eastAsiaTheme="minorEastAsia"/>
               </w:rPr>
@@ -3553,10 +3361,11 @@
         </w:tc>
         <w:tc>
           <w:tcPr>
-            <w:tcW w:w="0" w:type="auto"/>
+            <w:tcW w:w="995" w:type="pct"/>
           </w:tcPr>
           <w:p>
             <w:pPr>
+              <w:jc w:val="center"/>
               <w:rPr>
                 <w:rFonts w:eastAsiaTheme="minorEastAsia"/>
               </w:rPr>
@@ -3571,29 +3380,40 @@
         </w:tc>
         <w:tc>
           <w:tcPr>
-            <w:tcW w:w="0" w:type="auto"/>
+            <w:tcW w:w="592" w:type="pct"/>
             <w:vMerge w:val="restart"/>
           </w:tcPr>
           <w:p>
             <w:pPr>
+              <w:jc w:val="center"/>
               <w:rPr>
                 <w:rFonts w:eastAsiaTheme="minorEastAsia"/>
               </w:rPr>
             </w:pPr>
-            <w:r>
-              <w:rPr>
-                <w:rFonts w:eastAsiaTheme="minorEastAsia"/>
-              </w:rPr>
-              <w:t>ETobs € RC</w:t>
+            <w:proofErr w:type="spellStart"/>
+            <w:r>
+              <w:rPr>
+                <w:rFonts w:eastAsiaTheme="minorEastAsia"/>
+              </w:rPr>
+              <w:t>ETobs</w:t>
+            </w:r>
+            <w:proofErr w:type="spellEnd"/>
+            <w:r>
+              <w:rPr>
+                <w:rFonts w:eastAsiaTheme="minorEastAsia"/>
+              </w:rPr>
+              <w:t xml:space="preserve"> € RC</w:t>
             </w:r>
           </w:p>
         </w:tc>
         <w:tc>
           <w:tcPr>
-            <w:tcW w:w="0" w:type="auto"/>
+            <w:tcW w:w="2969" w:type="pct"/>
+            <w:gridSpan w:val="2"/>
           </w:tcPr>
           <w:p>
             <w:pPr>
+              <w:jc w:val="center"/>
               <w:rPr>
                 <w:rFonts w:eastAsiaTheme="minorEastAsia"/>
                 <w:lang w:val="en-US"/>
@@ -3604,7 +3424,140 @@
                 <w:rFonts w:eastAsiaTheme="minorEastAsia"/>
                 <w:lang w:val="en-US"/>
               </w:rPr>
-              <w:t>p-value - P(ET &gt;= ETobs)</w:t>
+              <w:t xml:space="preserve">p-value - P(ET &gt;= </w:t>
+            </w:r>
+            <w:proofErr w:type="spellStart"/>
+            <w:r>
+              <w:rPr>
+                <w:rFonts w:eastAsiaTheme="minorEastAsia"/>
+                <w:lang w:val="en-US"/>
+              </w:rPr>
+              <w:t>ETobs</w:t>
+            </w:r>
+            <w:proofErr w:type="spellEnd"/>
+            <w:r>
+              <w:rPr>
+                <w:rFonts w:eastAsiaTheme="minorEastAsia"/>
+                <w:lang w:val="en-US"/>
+              </w:rPr>
+              <w:t>)</w:t>
+            </w:r>
+          </w:p>
+        </w:tc>
+      </w:tr>
+      <w:tr>
+        <w:trPr>
+          <w:trHeight w:val="612"/>
+        </w:trPr>
+        <w:tc>
+          <w:tcPr>
+            <w:tcW w:w="222" w:type="pct"/>
+            <w:vMerge/>
+          </w:tcPr>
+          <w:p>
+            <w:pPr>
+              <w:jc w:val="center"/>
+              <w:rPr>
+                <w:rFonts w:eastAsiaTheme="minorEastAsia"/>
+                <w:lang w:val="en-US"/>
+              </w:rPr>
+            </w:pPr>
+          </w:p>
+        </w:tc>
+        <w:tc>
+          <w:tcPr>
+            <w:tcW w:w="222" w:type="pct"/>
+          </w:tcPr>
+          <w:p>
+            <w:pPr>
+              <w:jc w:val="center"/>
+              <w:rPr>
+                <w:rFonts w:eastAsiaTheme="minorEastAsia"/>
+              </w:rPr>
+            </w:pPr>
+            <w:r>
+              <w:rPr>
+                <w:rFonts w:eastAsiaTheme="minorEastAsia"/>
+              </w:rPr>
+              <w:t>&lt;</w:t>
+            </w:r>
+          </w:p>
+        </w:tc>
+        <w:tc>
+          <w:tcPr>
+            <w:tcW w:w="995" w:type="pct"/>
+          </w:tcPr>
+          <w:p>
+            <w:pPr>
+              <w:jc w:val="center"/>
+              <w:rPr>
+                <w:rFonts w:eastAsiaTheme="minorEastAsia"/>
+              </w:rPr>
+            </w:pPr>
+            <w:r>
+              <w:rPr>
+                <w:rFonts w:eastAsiaTheme="minorEastAsia"/>
+              </w:rPr>
+              <w:t xml:space="preserve">Teste Unilateral </w:t>
+            </w:r>
+            <w:proofErr w:type="spellStart"/>
+            <w:r>
+              <w:rPr>
+                <w:rFonts w:eastAsiaTheme="minorEastAsia"/>
+              </w:rPr>
+              <w:t>Esq</w:t>
+            </w:r>
+            <w:proofErr w:type="spellEnd"/>
+          </w:p>
+        </w:tc>
+        <w:tc>
+          <w:tcPr>
+            <w:tcW w:w="592" w:type="pct"/>
+            <w:vMerge/>
+          </w:tcPr>
+          <w:p>
+            <w:pPr>
+              <w:jc w:val="center"/>
+              <w:rPr>
+                <w:rFonts w:eastAsiaTheme="minorEastAsia"/>
+              </w:rPr>
+            </w:pPr>
+          </w:p>
+        </w:tc>
+        <w:tc>
+          <w:tcPr>
+            <w:tcW w:w="2969" w:type="pct"/>
+            <w:gridSpan w:val="2"/>
+          </w:tcPr>
+          <w:p>
+            <w:pPr>
+              <w:jc w:val="center"/>
+              <w:rPr>
+                <w:rFonts w:eastAsiaTheme="minorEastAsia"/>
+              </w:rPr>
+            </w:pPr>
+            <w:r>
+              <w:rPr>
+                <w:rFonts w:eastAsiaTheme="minorEastAsia"/>
+                <w:lang w:val="en-US"/>
+              </w:rPr>
+              <w:t xml:space="preserve">p-value - P(ET &lt;= </w:t>
+            </w:r>
+            <w:proofErr w:type="spellStart"/>
+            <w:r>
+              <w:rPr>
+                <w:rFonts w:eastAsiaTheme="minorEastAsia"/>
+                <w:lang w:val="en-US"/>
+              </w:rPr>
+              <w:t>ETobs</w:t>
+            </w:r>
+            <w:proofErr w:type="spellEnd"/>
+            <w:r>
+              <w:rPr>
+                <w:rFonts w:eastAsiaTheme="minorEastAsia"/>
+                <w:lang w:val="en-US"/>
+              </w:rPr>
+              <w:t>)</w:t>
             </w:r>
           </w:p>
         </w:tc>
@@ -3612,24 +3565,25 @@
       <w:tr>
         <w:tc>
           <w:tcPr>
-            <w:tcW w:w="0" w:type="auto"/>
+            <w:tcW w:w="222" w:type="pct"/>
             <w:vMerge/>
           </w:tcPr>
           <w:p>
             <w:pPr>
-              <w:rPr>
-                <w:rFonts w:eastAsiaTheme="minorEastAsia"/>
-                <w:lang w:val="en-US"/>
+              <w:jc w:val="center"/>
+              <w:rPr>
+                <w:rFonts w:eastAsiaTheme="minorEastAsia"/>
               </w:rPr>
             </w:pPr>
           </w:p>
         </w:tc>
         <w:tc>
           <w:tcPr>
-            <w:tcW w:w="0" w:type="auto"/>
+            <w:tcW w:w="222" w:type="pct"/>
           </w:tcPr>
           <w:p>
             <w:pPr>
+              <w:jc w:val="center"/>
               <w:rPr>
                 <w:rFonts w:eastAsiaTheme="minorEastAsia"/>
               </w:rPr>
@@ -3638,16 +3592,17 @@
               <w:rPr>
                 <w:rFonts w:eastAsiaTheme="minorEastAsia"/>
               </w:rPr>
-              <w:t>&lt;</w:t>
+              <w:t>=</w:t>
             </w:r>
           </w:p>
         </w:tc>
         <w:tc>
           <w:tcPr>
-            <w:tcW w:w="0" w:type="auto"/>
+            <w:tcW w:w="995" w:type="pct"/>
           </w:tcPr>
           <w:p>
             <w:pPr>
+              <w:jc w:val="center"/>
               <w:rPr>
                 <w:rFonts w:eastAsiaTheme="minorEastAsia"/>
               </w:rPr>
@@ -3656,17 +3611,18 @@
               <w:rPr>
                 <w:rFonts w:eastAsiaTheme="minorEastAsia"/>
               </w:rPr>
-              <w:t>Teste Unilateral Esq</w:t>
+              <w:t>Teste Bilateral</w:t>
             </w:r>
           </w:p>
         </w:tc>
         <w:tc>
           <w:tcPr>
-            <w:tcW w:w="0" w:type="auto"/>
+            <w:tcW w:w="592" w:type="pct"/>
             <w:vMerge/>
           </w:tcPr>
           <w:p>
             <w:pPr>
+              <w:jc w:val="center"/>
               <w:rPr>
                 <w:rFonts w:eastAsiaTheme="minorEastAsia"/>
               </w:rPr>
@@ -3675,10 +3631,11 @@
         </w:tc>
         <w:tc>
           <w:tcPr>
-            <w:tcW w:w="0" w:type="auto"/>
+            <w:tcW w:w="1390" w:type="pct"/>
           </w:tcPr>
           <w:p>
             <w:pPr>
+              <w:jc w:val="center"/>
               <w:rPr>
                 <w:rFonts w:eastAsiaTheme="minorEastAsia"/>
                 <w:lang w:val="en-US"/>
@@ -3689,32 +3646,214 @@
                 <w:rFonts w:eastAsiaTheme="minorEastAsia"/>
                 <w:lang w:val="en-US"/>
               </w:rPr>
-              <w:t>p-value - P(ET &lt;= ETobs)</w:t>
+              <w:t>p-value -</w:t>
+            </w:r>
+            <w:r>
+              <w:rPr>
+                <w:rFonts w:eastAsiaTheme="minorEastAsia"/>
+                <w:lang w:val="en-US"/>
+              </w:rPr>
+              <w:t xml:space="preserve"> </w:t>
+            </w:r>
+            <w:r>
+              <w:rPr>
+                <w:rFonts w:eastAsiaTheme="minorEastAsia"/>
+                <w:lang w:val="en-US"/>
+              </w:rPr>
+              <w:t>2 x P(ET = |</w:t>
+            </w:r>
+            <w:proofErr w:type="spellStart"/>
+            <w:r>
+              <w:rPr>
+                <w:rFonts w:eastAsiaTheme="minorEastAsia"/>
+                <w:lang w:val="en-US"/>
+              </w:rPr>
+              <w:t>ETobs</w:t>
+            </w:r>
+            <w:proofErr w:type="spellEnd"/>
+            <w:r>
+              <w:rPr>
+                <w:rFonts w:eastAsiaTheme="minorEastAsia"/>
+                <w:lang w:val="en-US"/>
+              </w:rPr>
+              <w:t>|)</w:t>
+            </w:r>
+          </w:p>
+        </w:tc>
+        <w:tc>
+          <w:tcPr>
+            <w:tcW w:w="1579" w:type="pct"/>
+          </w:tcPr>
+          <w:p>
+            <w:pPr>
+              <w:jc w:val="center"/>
+              <w:rPr>
+                <w:rFonts w:eastAsiaTheme="minorEastAsia"/>
+                <w:lang w:val="en-US"/>
+              </w:rPr>
+            </w:pPr>
+            <w:r>
+              <w:rPr>
+                <w:lang w:val="en-US"/>
+              </w:rPr>
+              <w:t>2 × min {P (</w:t>
+            </w:r>
+            <w:r>
+              <w:rPr>
+                <w:rFonts w:eastAsiaTheme="minorEastAsia"/>
+                <w:lang w:val="en-US"/>
+              </w:rPr>
+              <w:t>ET</w:t>
+            </w:r>
+            <w:r>
+              <w:rPr>
+                <w:lang w:val="en-US"/>
+              </w:rPr>
+              <w:t xml:space="preserve"> ≤ </w:t>
+            </w:r>
+            <w:proofErr w:type="spellStart"/>
+            <w:r>
+              <w:rPr>
+                <w:rFonts w:eastAsiaTheme="minorEastAsia"/>
+                <w:lang w:val="en-US"/>
+              </w:rPr>
+              <w:t>ETobs</w:t>
+            </w:r>
+            <w:proofErr w:type="spellEnd"/>
+            <w:r>
+              <w:rPr>
+                <w:lang w:val="en-US"/>
+              </w:rPr>
+              <w:t>), P (</w:t>
+            </w:r>
+            <w:r>
+              <w:rPr>
+                <w:rFonts w:eastAsiaTheme="minorEastAsia"/>
+                <w:lang w:val="en-US"/>
+              </w:rPr>
+              <w:t>ET</w:t>
+            </w:r>
+            <w:r>
+              <w:rPr>
+                <w:lang w:val="en-US"/>
+              </w:rPr>
+              <w:t xml:space="preserve"> </w:t>
+            </w:r>
+            <w:r>
+              <w:rPr>
+                <w:lang w:val="en-US"/>
+              </w:rPr>
+              <w:t xml:space="preserve">≥ </w:t>
+            </w:r>
+            <w:proofErr w:type="spellStart"/>
+            <w:r>
+              <w:rPr>
+                <w:rFonts w:eastAsiaTheme="minorEastAsia"/>
+                <w:lang w:val="en-US"/>
+              </w:rPr>
+              <w:t>ETobs</w:t>
+            </w:r>
+            <w:proofErr w:type="spellEnd"/>
+            <w:r>
+              <w:rPr>
+                <w:lang w:val="en-US"/>
+              </w:rPr>
+              <w:t>)}</w:t>
             </w:r>
           </w:p>
         </w:tc>
       </w:tr>
       <w:tr>
+        <w:trPr>
+          <w:trHeight w:val="638"/>
+        </w:trPr>
         <w:tc>
           <w:tcPr>
-            <w:tcW w:w="0" w:type="auto"/>
+            <w:tcW w:w="222" w:type="pct"/>
+          </w:tcPr>
+          <w:p>
+            <w:pPr>
+              <w:jc w:val="center"/>
+              <w:rPr>
+                <w:rFonts w:eastAsiaTheme="minorEastAsia"/>
+              </w:rPr>
+            </w:pPr>
+            <w:r>
+              <w:rPr>
+                <w:rFonts w:eastAsiaTheme="minorEastAsia"/>
+              </w:rPr>
+              <w:t>&gt;=</w:t>
+            </w:r>
+          </w:p>
+        </w:tc>
+        <w:tc>
+          <w:tcPr>
+            <w:tcW w:w="222" w:type="pct"/>
+          </w:tcPr>
+          <w:p>
+            <w:pPr>
+              <w:jc w:val="center"/>
+              <w:rPr>
+                <w:rFonts w:eastAsiaTheme="minorEastAsia"/>
+              </w:rPr>
+            </w:pPr>
+            <w:r>
+              <w:rPr>
+                <w:rFonts w:eastAsiaTheme="minorEastAsia"/>
+              </w:rPr>
+              <w:t>&lt;</w:t>
+            </w:r>
+          </w:p>
+        </w:tc>
+        <w:tc>
+          <w:tcPr>
+            <w:tcW w:w="995" w:type="pct"/>
+          </w:tcPr>
+          <w:p>
+            <w:pPr>
+              <w:jc w:val="center"/>
+              <w:rPr>
+                <w:rFonts w:eastAsiaTheme="minorEastAsia"/>
+              </w:rPr>
+            </w:pPr>
+            <w:r>
+              <w:rPr>
+                <w:rFonts w:eastAsiaTheme="minorEastAsia"/>
+              </w:rPr>
+              <w:t xml:space="preserve">Teste Unilateral </w:t>
+            </w:r>
+            <w:proofErr w:type="spellStart"/>
+            <w:r>
+              <w:rPr>
+                <w:rFonts w:eastAsiaTheme="minorEastAsia"/>
+              </w:rPr>
+              <w:t>Esq</w:t>
+            </w:r>
+            <w:proofErr w:type="spellEnd"/>
+          </w:p>
+        </w:tc>
+        <w:tc>
+          <w:tcPr>
+            <w:tcW w:w="592" w:type="pct"/>
             <w:vMerge/>
           </w:tcPr>
           <w:p>
             <w:pPr>
-              <w:rPr>
-                <w:rFonts w:eastAsiaTheme="minorEastAsia"/>
-                <w:lang w:val="en-US"/>
+              <w:jc w:val="center"/>
+              <w:rPr>
+                <w:rFonts w:eastAsiaTheme="minorEastAsia"/>
               </w:rPr>
             </w:pPr>
           </w:p>
         </w:tc>
         <w:tc>
           <w:tcPr>
-            <w:tcW w:w="0" w:type="auto"/>
+            <w:tcW w:w="2969" w:type="pct"/>
+            <w:gridSpan w:val="2"/>
           </w:tcPr>
           <w:p>
             <w:pPr>
+              <w:jc w:val="center"/>
               <w:rPr>
                 <w:rFonts w:eastAsiaTheme="minorEastAsia"/>
               </w:rPr>
@@ -3722,17 +3861,59 @@
             <w:r>
               <w:rPr>
                 <w:rFonts w:eastAsiaTheme="minorEastAsia"/>
-              </w:rPr>
-              <w:t>=</w:t>
+                <w:lang w:val="en-US"/>
+              </w:rPr>
+              <w:t xml:space="preserve">p-value - P(ET &lt;= </w:t>
+            </w:r>
+            <w:proofErr w:type="spellStart"/>
+            <w:r>
+              <w:rPr>
+                <w:rFonts w:eastAsiaTheme="minorEastAsia"/>
+                <w:lang w:val="en-US"/>
+              </w:rPr>
+              <w:t>ETobs</w:t>
+            </w:r>
+            <w:proofErr w:type="spellEnd"/>
+            <w:r>
+              <w:rPr>
+                <w:rFonts w:eastAsiaTheme="minorEastAsia"/>
+                <w:lang w:val="en-US"/>
+              </w:rPr>
+              <w:t>)</w:t>
+            </w:r>
+          </w:p>
+        </w:tc>
+      </w:tr>
+      <w:tr>
+        <w:trPr>
+          <w:trHeight w:val="911"/>
+        </w:trPr>
+        <w:tc>
+          <w:tcPr>
+            <w:tcW w:w="222" w:type="pct"/>
+          </w:tcPr>
+          <w:p>
+            <w:pPr>
+              <w:jc w:val="center"/>
+              <w:rPr>
+                <w:rFonts w:eastAsiaTheme="minorEastAsia"/>
+              </w:rPr>
+            </w:pPr>
+            <w:r>
+              <w:rPr>
+                <w:rFonts w:eastAsiaTheme="minorEastAsia"/>
+              </w:rPr>
+              <w:t>&lt;=</w:t>
             </w:r>
           </w:p>
         </w:tc>
         <w:tc>
           <w:tcPr>
-            <w:tcW w:w="0" w:type="auto"/>
+            <w:tcW w:w="222" w:type="pct"/>
           </w:tcPr>
           <w:p>
             <w:pPr>
+              <w:jc w:val="center"/>
               <w:rPr>
                 <w:rFonts w:eastAsiaTheme="minorEastAsia"/>
               </w:rPr>
@@ -3741,17 +3922,34 @@
               <w:rPr>
                 <w:rFonts w:eastAsiaTheme="minorEastAsia"/>
               </w:rPr>
-              <w:t>Teste Bilateral</w:t>
+              <w:t>&gt;</w:t>
             </w:r>
           </w:p>
         </w:tc>
         <w:tc>
           <w:tcPr>
-            <w:tcW w:w="0" w:type="auto"/>
+            <w:tcW w:w="995" w:type="pct"/>
+          </w:tcPr>
+          <w:p>
+            <w:pPr>
+              <w:jc w:val="center"/>
+              <w:rPr>
+                <w:rFonts w:eastAsiaTheme="minorEastAsia"/>
+              </w:rPr>
+            </w:pPr>
+            <w:r>
+              <w:t>Teste unilateral direito</w:t>
+            </w:r>
+          </w:p>
+        </w:tc>
+        <w:tc>
+          <w:tcPr>
+            <w:tcW w:w="592" w:type="pct"/>
             <w:vMerge/>
           </w:tcPr>
           <w:p>
             <w:pPr>
+              <w:jc w:val="center"/>
               <w:rPr>
                 <w:rFonts w:eastAsiaTheme="minorEastAsia"/>
               </w:rPr>
@@ -3760,210 +3958,38 @@
         </w:tc>
         <w:tc>
           <w:tcPr>
-            <w:tcW w:w="0" w:type="auto"/>
+            <w:tcW w:w="2969" w:type="pct"/>
+            <w:gridSpan w:val="2"/>
           </w:tcPr>
           <w:p>
             <w:pPr>
+              <w:jc w:val="center"/>
+              <w:rPr>
+                <w:rFonts w:eastAsiaTheme="minorEastAsia"/>
+              </w:rPr>
+            </w:pPr>
+            <w:r>
               <w:rPr>
                 <w:rFonts w:eastAsiaTheme="minorEastAsia"/>
                 <w:lang w:val="en-US"/>
               </w:rPr>
-            </w:pPr>
+              <w:t xml:space="preserve">p-value - P(ET &lt;= </w:t>
+            </w:r>
+            <w:proofErr w:type="spellStart"/>
             <w:r>
               <w:rPr>
                 <w:rFonts w:eastAsiaTheme="minorEastAsia"/>
                 <w:lang w:val="en-US"/>
               </w:rPr>
-              <w:t>p-value -</w:t>
-            </w:r>
+              <w:t>ETobs</w:t>
+            </w:r>
+            <w:proofErr w:type="spellEnd"/>
             <w:r>
               <w:rPr>
                 <w:rFonts w:eastAsiaTheme="minorEastAsia"/>
                 <w:lang w:val="en-US"/>
               </w:rPr>
-              <w:t xml:space="preserve"> </w:t>
-            </w:r>
-            <w:r>
-              <w:rPr>
-                <w:rFonts w:eastAsiaTheme="minorEastAsia"/>
-                <w:lang w:val="en-US"/>
-              </w:rPr>
-              <w:t>2 x P(ET = |ETobs|)</w:t>
-            </w:r>
-          </w:p>
-        </w:tc>
-      </w:tr>
-      <w:tr>
-        <w:tc>
-          <w:tcPr>
-            <w:tcW w:w="0" w:type="auto"/>
-          </w:tcPr>
-          <w:p>
-            <w:pPr>
-              <w:rPr>
-                <w:rFonts w:eastAsiaTheme="minorEastAsia"/>
-              </w:rPr>
-            </w:pPr>
-            <w:r>
-              <w:rPr>
-                <w:rFonts w:eastAsiaTheme="minorEastAsia"/>
-              </w:rPr>
-              <w:t>&gt;=</w:t>
-            </w:r>
-          </w:p>
-        </w:tc>
-        <w:tc>
-          <w:tcPr>
-            <w:tcW w:w="0" w:type="auto"/>
-          </w:tcPr>
-          <w:p>
-            <w:pPr>
-              <w:rPr>
-                <w:rFonts w:eastAsiaTheme="minorEastAsia"/>
-              </w:rPr>
-            </w:pPr>
-            <w:r>
-              <w:rPr>
-                <w:rFonts w:eastAsiaTheme="minorEastAsia"/>
-              </w:rPr>
-              <w:t>&lt;</w:t>
-            </w:r>
-          </w:p>
-        </w:tc>
-        <w:tc>
-          <w:tcPr>
-            <w:tcW w:w="0" w:type="auto"/>
-          </w:tcPr>
-          <w:p>
-            <w:pPr>
-              <w:rPr>
-                <w:rFonts w:eastAsiaTheme="minorEastAsia"/>
-              </w:rPr>
-            </w:pPr>
-            <w:r>
-              <w:rPr>
-                <w:rFonts w:eastAsiaTheme="minorEastAsia"/>
-              </w:rPr>
-              <w:t>Teste Unilateral Esq</w:t>
-            </w:r>
-          </w:p>
-        </w:tc>
-        <w:tc>
-          <w:tcPr>
-            <w:tcW w:w="0" w:type="auto"/>
-            <w:vMerge/>
-          </w:tcPr>
-          <w:p>
-            <w:pPr>
-              <w:rPr>
-                <w:rFonts w:eastAsiaTheme="minorEastAsia"/>
-              </w:rPr>
-            </w:pPr>
-          </w:p>
-        </w:tc>
-        <w:tc>
-          <w:tcPr>
-            <w:tcW w:w="0" w:type="auto"/>
-          </w:tcPr>
-          <w:p>
-            <w:pPr>
-              <w:rPr>
-                <w:rFonts w:eastAsiaTheme="minorEastAsia"/>
-                <w:lang w:val="en-US"/>
-              </w:rPr>
-            </w:pPr>
-            <w:r>
-              <w:rPr>
-                <w:rFonts w:eastAsiaTheme="minorEastAsia"/>
-                <w:lang w:val="en-US"/>
-              </w:rPr>
-              <w:t>p-value - P(ET &lt;= ETobs)</w:t>
-            </w:r>
-          </w:p>
-        </w:tc>
-      </w:tr>
-      <w:tr>
-        <w:tc>
-          <w:tcPr>
-            <w:tcW w:w="0" w:type="auto"/>
-          </w:tcPr>
-          <w:p>
-            <w:pPr>
-              <w:rPr>
-                <w:rFonts w:eastAsiaTheme="minorEastAsia"/>
-              </w:rPr>
-            </w:pPr>
-            <w:r>
-              <w:rPr>
-                <w:rFonts w:eastAsiaTheme="minorEastAsia"/>
-              </w:rPr>
-              <w:t>&lt;=</w:t>
-            </w:r>
-          </w:p>
-        </w:tc>
-        <w:tc>
-          <w:tcPr>
-            <w:tcW w:w="0" w:type="auto"/>
-          </w:tcPr>
-          <w:p>
-            <w:pPr>
-              <w:rPr>
-                <w:rFonts w:eastAsiaTheme="minorEastAsia"/>
-              </w:rPr>
-            </w:pPr>
-            <w:r>
-              <w:rPr>
-                <w:rFonts w:eastAsiaTheme="minorEastAsia"/>
-              </w:rPr>
-              <w:t>&gt;</w:t>
-            </w:r>
-          </w:p>
-        </w:tc>
-        <w:tc>
-          <w:tcPr>
-            <w:tcW w:w="0" w:type="auto"/>
-          </w:tcPr>
-          <w:p>
-            <w:pPr>
-              <w:rPr>
-                <w:rFonts w:eastAsiaTheme="minorEastAsia"/>
-              </w:rPr>
-            </w:pPr>
-            <w:r>
-              <w:t>Teste unilateral direito</w:t>
-            </w:r>
-          </w:p>
-        </w:tc>
-        <w:tc>
-          <w:tcPr>
-            <w:tcW w:w="0" w:type="auto"/>
-            <w:vMerge/>
-          </w:tcPr>
-          <w:p>
-            <w:pPr>
-              <w:rPr>
-                <w:rFonts w:eastAsiaTheme="minorEastAsia"/>
-              </w:rPr>
-            </w:pPr>
-          </w:p>
-        </w:tc>
-        <w:tc>
-          <w:tcPr>
-            <w:tcW w:w="0" w:type="auto"/>
-          </w:tcPr>
-          <w:p>
-            <w:pPr>
-              <w:rPr>
-                <w:rFonts w:eastAsiaTheme="minorEastAsia"/>
-                <w:lang w:val="en-US"/>
-              </w:rPr>
-            </w:pPr>
-            <w:r>
-              <w:rPr>
-                <w:rFonts w:eastAsiaTheme="minorEastAsia"/>
-                <w:lang w:val="en-US"/>
-              </w:rPr>
-              <w:t>p-value - P(ET &lt;= ETobs)</w:t>
+              <w:t>)</w:t>
             </w:r>
           </w:p>
         </w:tc>

</xml_diff>